<commit_message>
Added submit question exceptions
</commit_message>
<xml_diff>
--- a/Submit question UATs.docx
+++ b/Submit question UATs.docx
@@ -1418,7 +1418,6 @@
         <w:pStyle w:val="bp"/>
         <w:spacing w:before="0" w:after="0"/>
       </w:pPr>
-      <w:bookmarkStart w:id="0" w:name="_GoBack"/>
       <w:r>
         <w:rPr>
           <w:b/>
@@ -1428,116 +1427,31 @@
           <w:sz w:val="24"/>
           <w:lang w:val="en-AU" w:eastAsia="en-AU"/>
         </w:rPr>
-        <w:drawing>
-          <wp:inline distT="0" distB="0" distL="0" distR="0" wp14:anchorId="0685C3F6" wp14:editId="54BB734E">
-            <wp:extent cx="2743200" cy="4495414"/>
-            <wp:effectExtent l="0" t="0" r="0" b="635"/>
-            <wp:docPr id="1" name="Picture 1" descr="C:\Users\Michelle\AppData\Local\Microsoft\Windows\INetCache\Content.Word\2018-05-23_20-28-40.jpg"/>
-            <wp:cNvGraphicFramePr>
-              <a:graphicFrameLocks xmlns:a="http://schemas.openxmlformats.org/drawingml/2006/main" noChangeAspect="1"/>
-            </wp:cNvGraphicFramePr>
-            <a:graphic xmlns:a="http://schemas.openxmlformats.org/drawingml/2006/main">
-              <a:graphicData uri="http://schemas.openxmlformats.org/drawingml/2006/picture">
-                <pic:pic xmlns:pic="http://schemas.openxmlformats.org/drawingml/2006/picture">
-                  <pic:nvPicPr>
-                    <pic:cNvPr id="0" name="Picture 3" descr="C:\Users\Michelle\AppData\Local\Microsoft\Windows\INetCache\Content.Word\2018-05-23_20-28-40.jpg"/>
-                    <pic:cNvPicPr>
-                      <a:picLocks noChangeAspect="1" noChangeArrowheads="1"/>
-                    </pic:cNvPicPr>
-                  </pic:nvPicPr>
-                  <pic:blipFill>
-                    <a:blip r:embed="rId7">
-                      <a:extLst>
-                        <a:ext uri="{28A0092B-C50C-407E-A947-70E740481C1C}">
-                          <a14:useLocalDpi xmlns:a14="http://schemas.microsoft.com/office/drawing/2010/main" val="0"/>
-                        </a:ext>
-                      </a:extLst>
-                    </a:blip>
-                    <a:srcRect/>
-                    <a:stretch>
-                      <a:fillRect/>
-                    </a:stretch>
-                  </pic:blipFill>
-                  <pic:spPr bwMode="auto">
-                    <a:xfrm>
-                      <a:off x="0" y="0"/>
-                      <a:ext cx="2755113" cy="4514936"/>
-                    </a:xfrm>
-                    <a:prstGeom prst="rect">
-                      <a:avLst/>
-                    </a:prstGeom>
-                    <a:noFill/>
-                    <a:ln>
-                      <a:noFill/>
-                    </a:ln>
-                  </pic:spPr>
-                </pic:pic>
-              </a:graphicData>
-            </a:graphic>
-          </wp:inline>
-        </w:drawing>
+        <w:pict>
+          <v:shapetype id="_x0000_t75" coordsize="21600,21600" o:spt="75" o:preferrelative="t" path="m@4@5l@4@11@9@11@9@5xe" filled="f" stroked="f">
+            <v:stroke joinstyle="miter"/>
+            <v:formulas>
+              <v:f eqn="if lineDrawn pixelLineWidth 0"/>
+              <v:f eqn="sum @0 1 0"/>
+              <v:f eqn="sum 0 0 @1"/>
+              <v:f eqn="prod @2 1 2"/>
+              <v:f eqn="prod @3 21600 pixelWidth"/>
+              <v:f eqn="prod @3 21600 pixelHeight"/>
+              <v:f eqn="sum @0 0 1"/>
+              <v:f eqn="prod @6 1 2"/>
+              <v:f eqn="prod @7 21600 pixelWidth"/>
+              <v:f eqn="sum @8 21600 0"/>
+              <v:f eqn="prod @7 21600 pixelHeight"/>
+              <v:f eqn="sum @10 21600 0"/>
+            </v:formulas>
+            <v:path o:extrusionok="f" gradientshapeok="t" o:connecttype="rect"/>
+            <o:lock v:ext="edit" aspectratio="t"/>
+          </v:shapetype>
+          <v:shape id="_x0000_i1025" type="#_x0000_t75" style="width:234pt;height:370.5pt">
+            <v:imagedata r:id="rId7" o:title="2018-05-23_20-28-40"/>
+          </v:shape>
+        </w:pict>
       </w:r>
-      <w:bookmarkEnd w:id="0"/>
-    </w:p>
-    <w:p>
-      <w:pPr>
-        <w:pStyle w:val="bp"/>
-        <w:spacing w:before="0" w:after="0"/>
-      </w:pPr>
-    </w:p>
-    <w:p>
-      <w:pPr>
-        <w:pStyle w:val="bp"/>
-        <w:spacing w:before="0" w:after="0"/>
-      </w:pPr>
-    </w:p>
-    <w:p>
-      <w:pPr>
-        <w:pStyle w:val="bp"/>
-        <w:spacing w:before="0" w:after="0"/>
-      </w:pPr>
-    </w:p>
-    <w:p>
-      <w:pPr>
-        <w:pStyle w:val="bp"/>
-        <w:spacing w:before="0" w:after="0"/>
-      </w:pPr>
-    </w:p>
-    <w:p>
-      <w:pPr>
-        <w:pStyle w:val="bp"/>
-        <w:spacing w:before="0" w:after="0"/>
-      </w:pPr>
-    </w:p>
-    <w:p>
-      <w:pPr>
-        <w:pStyle w:val="bp"/>
-        <w:spacing w:before="0" w:after="0"/>
-      </w:pPr>
-    </w:p>
-    <w:p>
-      <w:pPr>
-        <w:pStyle w:val="bp"/>
-        <w:spacing w:before="0" w:after="0"/>
-      </w:pPr>
-    </w:p>
-    <w:p>
-      <w:pPr>
-        <w:pStyle w:val="bp"/>
-        <w:spacing w:before="0" w:after="0"/>
-      </w:pPr>
-    </w:p>
-    <w:p>
-      <w:pPr>
-        <w:pStyle w:val="bp"/>
-        <w:spacing w:before="0" w:after="0"/>
-      </w:pPr>
-    </w:p>
-    <w:p>
-      <w:pPr>
-        <w:pStyle w:val="bp"/>
-        <w:spacing w:before="0" w:after="0"/>
-      </w:pPr>
     </w:p>
     <w:p>
       <w:pPr>
@@ -1558,52 +1472,6 @@
       <w:pPr>
         <w:pStyle w:val="bp"/>
         <w:spacing w:before="0" w:after="0"/>
-      </w:pPr>
-    </w:p>
-    <w:p>
-      <w:pPr>
-        <w:pStyle w:val="bp"/>
-        <w:spacing w:before="0" w:after="0"/>
-      </w:pPr>
-    </w:p>
-    <w:p>
-      <w:pPr>
-        <w:pStyle w:val="bp"/>
-        <w:spacing w:before="0" w:after="0"/>
-      </w:pPr>
-    </w:p>
-    <w:p>
-      <w:pPr>
-        <w:pStyle w:val="bp"/>
-        <w:spacing w:before="0" w:after="0"/>
-      </w:pPr>
-    </w:p>
-    <w:p>
-      <w:pPr>
-        <w:pStyle w:val="bp"/>
-        <w:spacing w:before="0" w:after="0"/>
-      </w:pPr>
-    </w:p>
-    <w:p>
-      <w:pPr>
-        <w:pStyle w:val="bp"/>
-        <w:spacing w:before="0" w:after="0"/>
-      </w:pPr>
-    </w:p>
-    <w:p>
-      <w:pPr>
-        <w:pStyle w:val="bp"/>
-        <w:spacing w:before="0" w:after="0"/>
-        <w:sectPr>
-          <w:headerReference w:type="default" r:id="rId8"/>
-          <w:footerReference w:type="even" r:id="rId9"/>
-          <w:footerReference w:type="default" r:id="rId10"/>
-          <w:type w:val="continuous"/>
-          <w:pgSz w:w="15840" w:h="12240" w:orient="landscape" w:code="1"/>
-          <w:pgMar w:top="1440" w:right="1440" w:bottom="1440" w:left="1440" w:header="720" w:footer="720" w:gutter="0"/>
-          <w:cols w:space="720"/>
-          <w:formProt w:val="0"/>
-        </w:sectPr>
       </w:pPr>
     </w:p>
     <w:p>
@@ -1829,17 +1697,22 @@
                 <w:sz w:val="24"/>
                 <w:szCs w:val="24"/>
               </w:rPr>
-              <w:t xml:space="preserve">Check that submit button adds new question to </w:t>
-            </w:r>
-            <w:proofErr w:type="spellStart"/>
+              <w:t>Check that submit b</w:t>
+            </w:r>
             <w:r>
               <w:rPr>
                 <w:sz w:val="24"/>
                 <w:szCs w:val="24"/>
               </w:rPr>
-              <w:t>datacbase</w:t>
-            </w:r>
-            <w:proofErr w:type="spellEnd"/>
+              <w:t>utton adds new question to data</w:t>
+            </w:r>
+            <w:r>
+              <w:rPr>
+                <w:sz w:val="24"/>
+                <w:szCs w:val="24"/>
+              </w:rPr>
+              <w:t>base</w:t>
+            </w:r>
           </w:p>
           <w:p>
             <w:pPr>
@@ -2562,6 +2435,9 @@
             <w:r>
               <w:t>added to the question pool/answer pool</w:t>
             </w:r>
+            <w:r>
+              <w:t xml:space="preserve"> and message saying attempting to submit question should display</w:t>
+            </w:r>
           </w:p>
         </w:tc>
         <w:tc>
@@ -2594,12 +2470,147 @@
         <w:pStyle w:val="bp"/>
         <w:spacing w:before="0" w:after="0"/>
       </w:pPr>
+      <w:r>
+        <w:rPr>
+          <w:noProof/>
+          <w:lang w:val="en-AU" w:eastAsia="en-AU"/>
+        </w:rPr>
+        <w:lastRenderedPageBreak/>
+        <w:drawing>
+          <wp:anchor distT="0" distB="0" distL="114300" distR="114300" simplePos="0" relativeHeight="251658240" behindDoc="0" locked="0" layoutInCell="1" allowOverlap="1">
+            <wp:simplePos x="0" y="0"/>
+            <wp:positionH relativeFrom="margin">
+              <wp:posOffset>3399790</wp:posOffset>
+            </wp:positionH>
+            <wp:positionV relativeFrom="margin">
+              <wp:posOffset>534035</wp:posOffset>
+            </wp:positionV>
+            <wp:extent cx="5066030" cy="3990975"/>
+            <wp:effectExtent l="0" t="0" r="1270" b="9525"/>
+            <wp:wrapSquare wrapText="bothSides"/>
+            <wp:docPr id="3" name="Picture 3" descr="C:\Users\Michelle\AppData\Local\Microsoft\Windows\INetCache\Content.Word\2018-05-24_21-48-43.png"/>
+            <wp:cNvGraphicFramePr>
+              <a:graphicFrameLocks xmlns:a="http://schemas.openxmlformats.org/drawingml/2006/main" noChangeAspect="1"/>
+            </wp:cNvGraphicFramePr>
+            <a:graphic xmlns:a="http://schemas.openxmlformats.org/drawingml/2006/main">
+              <a:graphicData uri="http://schemas.openxmlformats.org/drawingml/2006/picture">
+                <pic:pic xmlns:pic="http://schemas.openxmlformats.org/drawingml/2006/picture">
+                  <pic:nvPicPr>
+                    <pic:cNvPr id="0" name="Picture 8" descr="C:\Users\Michelle\AppData\Local\Microsoft\Windows\INetCache\Content.Word\2018-05-24_21-48-43.png"/>
+                    <pic:cNvPicPr>
+                      <a:picLocks noChangeAspect="1" noChangeArrowheads="1"/>
+                    </pic:cNvPicPr>
+                  </pic:nvPicPr>
+                  <pic:blipFill>
+                    <a:blip r:embed="rId8">
+                      <a:extLst>
+                        <a:ext uri="{28A0092B-C50C-407E-A947-70E740481C1C}">
+                          <a14:useLocalDpi xmlns:a14="http://schemas.microsoft.com/office/drawing/2010/main" val="0"/>
+                        </a:ext>
+                      </a:extLst>
+                    </a:blip>
+                    <a:srcRect/>
+                    <a:stretch>
+                      <a:fillRect/>
+                    </a:stretch>
+                  </pic:blipFill>
+                  <pic:spPr bwMode="auto">
+                    <a:xfrm>
+                      <a:off x="0" y="0"/>
+                      <a:ext cx="5066030" cy="3990975"/>
+                    </a:xfrm>
+                    <a:prstGeom prst="rect">
+                      <a:avLst/>
+                    </a:prstGeom>
+                    <a:noFill/>
+                    <a:ln>
+                      <a:noFill/>
+                    </a:ln>
+                  </pic:spPr>
+                </pic:pic>
+              </a:graphicData>
+            </a:graphic>
+            <wp14:sizeRelH relativeFrom="margin">
+              <wp14:pctWidth>0</wp14:pctWidth>
+            </wp14:sizeRelH>
+            <wp14:sizeRelV relativeFrom="margin">
+              <wp14:pctHeight>0</wp14:pctHeight>
+            </wp14:sizeRelV>
+          </wp:anchor>
+        </w:drawing>
+      </w:r>
+      <w:r>
+        <w:rPr>
+          <w:noProof/>
+          <w:lang w:val="en-AU" w:eastAsia="en-AU"/>
+        </w:rPr>
+        <w:drawing>
+          <wp:inline distT="0" distB="0" distL="0" distR="0">
+            <wp:extent cx="2790825" cy="4828761"/>
+            <wp:effectExtent l="0" t="0" r="0" b="0"/>
+            <wp:docPr id="2" name="Picture 2" descr="C:\Users\Michelle\AppData\Local\Microsoft\Windows\INetCache\Content.Word\2018-05-24_20-45-10.png"/>
+            <wp:cNvGraphicFramePr>
+              <a:graphicFrameLocks xmlns:a="http://schemas.openxmlformats.org/drawingml/2006/main" noChangeAspect="1"/>
+            </wp:cNvGraphicFramePr>
+            <a:graphic xmlns:a="http://schemas.openxmlformats.org/drawingml/2006/main">
+              <a:graphicData uri="http://schemas.openxmlformats.org/drawingml/2006/picture">
+                <pic:pic xmlns:pic="http://schemas.openxmlformats.org/drawingml/2006/picture">
+                  <pic:nvPicPr>
+                    <pic:cNvPr id="0" name="Picture 5" descr="C:\Users\Michelle\AppData\Local\Microsoft\Windows\INetCache\Content.Word\2018-05-24_20-45-10.png"/>
+                    <pic:cNvPicPr>
+                      <a:picLocks noChangeAspect="1" noChangeArrowheads="1"/>
+                    </pic:cNvPicPr>
+                  </pic:nvPicPr>
+                  <pic:blipFill>
+                    <a:blip r:embed="rId9">
+                      <a:extLst>
+                        <a:ext uri="{28A0092B-C50C-407E-A947-70E740481C1C}">
+                          <a14:useLocalDpi xmlns:a14="http://schemas.microsoft.com/office/drawing/2010/main" val="0"/>
+                        </a:ext>
+                      </a:extLst>
+                    </a:blip>
+                    <a:srcRect/>
+                    <a:stretch>
+                      <a:fillRect/>
+                    </a:stretch>
+                  </pic:blipFill>
+                  <pic:spPr bwMode="auto">
+                    <a:xfrm>
+                      <a:off x="0" y="0"/>
+                      <a:ext cx="2841178" cy="4915883"/>
+                    </a:xfrm>
+                    <a:prstGeom prst="rect">
+                      <a:avLst/>
+                    </a:prstGeom>
+                    <a:noFill/>
+                    <a:ln>
+                      <a:noFill/>
+                    </a:ln>
+                  </pic:spPr>
+                </pic:pic>
+              </a:graphicData>
+            </a:graphic>
+          </wp:inline>
+        </w:drawing>
+      </w:r>
+      <w:r>
+        <w:t xml:space="preserve">                    </w:t>
+      </w:r>
     </w:p>
     <w:p>
       <w:pPr>
         <w:pStyle w:val="bp"/>
         <w:spacing w:before="0" w:after="0"/>
       </w:pPr>
+      <w:r>
+        <w:t xml:space="preserve">                                                                                                                 Question added to database </w:t>
+      </w:r>
+      <w:r>
+        <w:t>QuestionId</w:t>
+      </w:r>
+      <w:r>
+        <w:t xml:space="preserve"> 56     </w:t>
+      </w:r>
     </w:p>
     <w:p>
       <w:pPr>
@@ -2612,6 +2623,9 @@
         <w:pStyle w:val="bp"/>
         <w:spacing w:before="0" w:after="0"/>
       </w:pPr>
+      <w:r>
+        <w:t>Question input submit question pressed and correct message displayed</w:t>
+      </w:r>
     </w:p>
     <w:p>
       <w:pPr>
@@ -2631,6 +2645,1372 @@
         <w:spacing w:before="0" w:after="0"/>
       </w:pPr>
     </w:p>
+    <w:tbl>
+      <w:tblPr>
+        <w:tblW w:w="13178" w:type="dxa"/>
+        <w:tblLayout w:type="fixed"/>
+        <w:tblLook w:val="0000" w:firstRow="0" w:lastRow="0" w:firstColumn="0" w:lastColumn="0" w:noHBand="0" w:noVBand="0"/>
+      </w:tblPr>
+      <w:tblGrid>
+        <w:gridCol w:w="738"/>
+        <w:gridCol w:w="2700"/>
+        <w:gridCol w:w="30"/>
+        <w:gridCol w:w="2686"/>
+        <w:gridCol w:w="5596"/>
+        <w:gridCol w:w="714"/>
+        <w:gridCol w:w="714"/>
+      </w:tblGrid>
+      <w:tr>
+        <w:trPr>
+          <w:cantSplit/>
+          <w:tblHeader/>
+        </w:trPr>
+        <w:tc>
+          <w:tcPr>
+            <w:tcW w:w="3468" w:type="dxa"/>
+            <w:gridSpan w:val="3"/>
+            <w:tcBorders>
+              <w:top w:val="single" w:sz="6" w:space="0" w:color="auto"/>
+              <w:left w:val="single" w:sz="4" w:space="0" w:color="auto"/>
+              <w:bottom w:val="single" w:sz="6" w:space="0" w:color="auto"/>
+              <w:right w:val="single" w:sz="6" w:space="0" w:color="auto"/>
+            </w:tcBorders>
+          </w:tcPr>
+          <w:p>
+            <w:pPr>
+              <w:pStyle w:val="bp"/>
+              <w:rPr>
+                <w:b/>
+              </w:rPr>
+            </w:pPr>
+            <w:r>
+              <w:rPr>
+                <w:b/>
+              </w:rPr>
+              <w:lastRenderedPageBreak/>
+              <w:t>Test Name</w:t>
+            </w:r>
+          </w:p>
+        </w:tc>
+        <w:tc>
+          <w:tcPr>
+            <w:tcW w:w="9710" w:type="dxa"/>
+            <w:gridSpan w:val="4"/>
+            <w:tcBorders>
+              <w:top w:val="single" w:sz="6" w:space="0" w:color="auto"/>
+              <w:left w:val="single" w:sz="6" w:space="0" w:color="auto"/>
+              <w:bottom w:val="single" w:sz="6" w:space="0" w:color="auto"/>
+              <w:right w:val="single" w:sz="4" w:space="0" w:color="auto"/>
+            </w:tcBorders>
+          </w:tcPr>
+          <w:p>
+            <w:pPr>
+              <w:pStyle w:val="bp"/>
+              <w:tabs>
+                <w:tab w:val="left" w:pos="5685"/>
+              </w:tabs>
+              <w:rPr>
+                <w:sz w:val="24"/>
+                <w:szCs w:val="24"/>
+              </w:rPr>
+            </w:pPr>
+            <w:r>
+              <w:rPr>
+                <w:sz w:val="24"/>
+                <w:szCs w:val="24"/>
+              </w:rPr>
+              <w:t>Submit new question</w:t>
+            </w:r>
+            <w:r>
+              <w:rPr>
+                <w:sz w:val="24"/>
+                <w:szCs w:val="24"/>
+              </w:rPr>
+              <w:t xml:space="preserve"> </w:t>
+            </w:r>
+          </w:p>
+        </w:tc>
+      </w:tr>
+      <w:tr>
+        <w:trPr>
+          <w:cantSplit/>
+          <w:tblHeader/>
+        </w:trPr>
+        <w:tc>
+          <w:tcPr>
+            <w:tcW w:w="3468" w:type="dxa"/>
+            <w:gridSpan w:val="3"/>
+            <w:tcBorders>
+              <w:top w:val="single" w:sz="6" w:space="0" w:color="auto"/>
+              <w:left w:val="single" w:sz="4" w:space="0" w:color="auto"/>
+              <w:bottom w:val="single" w:sz="6" w:space="0" w:color="auto"/>
+              <w:right w:val="single" w:sz="6" w:space="0" w:color="auto"/>
+            </w:tcBorders>
+          </w:tcPr>
+          <w:p>
+            <w:pPr>
+              <w:pStyle w:val="bp"/>
+              <w:rPr>
+                <w:b/>
+              </w:rPr>
+            </w:pPr>
+            <w:r>
+              <w:rPr>
+                <w:b/>
+              </w:rPr>
+              <w:t>Use Case Tested:</w:t>
+            </w:r>
+          </w:p>
+        </w:tc>
+        <w:tc>
+          <w:tcPr>
+            <w:tcW w:w="9710" w:type="dxa"/>
+            <w:gridSpan w:val="4"/>
+            <w:tcBorders>
+              <w:top w:val="single" w:sz="6" w:space="0" w:color="auto"/>
+              <w:left w:val="single" w:sz="6" w:space="0" w:color="auto"/>
+              <w:bottom w:val="single" w:sz="6" w:space="0" w:color="auto"/>
+              <w:right w:val="single" w:sz="4" w:space="0" w:color="auto"/>
+            </w:tcBorders>
+          </w:tcPr>
+          <w:p>
+            <w:pPr>
+              <w:pStyle w:val="bp"/>
+              <w:tabs>
+                <w:tab w:val="left" w:pos="5685"/>
+              </w:tabs>
+              <w:rPr>
+                <w:sz w:val="24"/>
+                <w:szCs w:val="24"/>
+              </w:rPr>
+            </w:pPr>
+            <w:r>
+              <w:rPr>
+                <w:sz w:val="24"/>
+                <w:szCs w:val="24"/>
+              </w:rPr>
+              <w:t xml:space="preserve">Submit question </w:t>
+            </w:r>
+          </w:p>
+        </w:tc>
+      </w:tr>
+      <w:tr>
+        <w:trPr>
+          <w:cantSplit/>
+          <w:trHeight w:val="711"/>
+          <w:tblHeader/>
+        </w:trPr>
+        <w:tc>
+          <w:tcPr>
+            <w:tcW w:w="3468" w:type="dxa"/>
+            <w:gridSpan w:val="3"/>
+            <w:tcBorders>
+              <w:top w:val="single" w:sz="6" w:space="0" w:color="auto"/>
+              <w:left w:val="single" w:sz="4" w:space="0" w:color="auto"/>
+              <w:bottom w:val="single" w:sz="6" w:space="0" w:color="auto"/>
+              <w:right w:val="single" w:sz="6" w:space="0" w:color="auto"/>
+            </w:tcBorders>
+          </w:tcPr>
+          <w:p>
+            <w:pPr>
+              <w:pStyle w:val="bp"/>
+              <w:rPr>
+                <w:b/>
+              </w:rPr>
+            </w:pPr>
+            <w:r>
+              <w:rPr>
+                <w:b/>
+              </w:rPr>
+              <w:t>Test Description:</w:t>
+            </w:r>
+          </w:p>
+        </w:tc>
+        <w:tc>
+          <w:tcPr>
+            <w:tcW w:w="9710" w:type="dxa"/>
+            <w:gridSpan w:val="4"/>
+            <w:tcBorders>
+              <w:top w:val="single" w:sz="6" w:space="0" w:color="auto"/>
+              <w:left w:val="single" w:sz="6" w:space="0" w:color="auto"/>
+              <w:bottom w:val="single" w:sz="6" w:space="0" w:color="auto"/>
+              <w:right w:val="single" w:sz="4" w:space="0" w:color="auto"/>
+            </w:tcBorders>
+          </w:tcPr>
+          <w:p>
+            <w:pPr>
+              <w:pStyle w:val="bp"/>
+              <w:ind w:left="-48" w:firstLine="48"/>
+              <w:rPr>
+                <w:sz w:val="24"/>
+                <w:szCs w:val="24"/>
+              </w:rPr>
+            </w:pPr>
+            <w:r>
+              <w:rPr>
+                <w:sz w:val="24"/>
+                <w:szCs w:val="24"/>
+              </w:rPr>
+              <w:t>Check to see that error message displays when question</w:t>
+            </w:r>
+            <w:r>
+              <w:rPr>
+                <w:sz w:val="24"/>
+                <w:szCs w:val="24"/>
+              </w:rPr>
+              <w:t xml:space="preserve"> and answer fields are </w:t>
+            </w:r>
+            <w:r>
+              <w:rPr>
+                <w:sz w:val="24"/>
+                <w:szCs w:val="24"/>
+              </w:rPr>
+              <w:t>blank</w:t>
+            </w:r>
+          </w:p>
+          <w:p>
+            <w:pPr>
+              <w:pStyle w:val="bp"/>
+              <w:ind w:left="-48" w:firstLine="48"/>
+              <w:rPr>
+                <w:sz w:val="24"/>
+                <w:szCs w:val="24"/>
+              </w:rPr>
+            </w:pPr>
+          </w:p>
+        </w:tc>
+      </w:tr>
+      <w:tr>
+        <w:trPr>
+          <w:cantSplit/>
+          <w:tblHeader/>
+        </w:trPr>
+        <w:tc>
+          <w:tcPr>
+            <w:tcW w:w="3468" w:type="dxa"/>
+            <w:gridSpan w:val="3"/>
+            <w:tcBorders>
+              <w:top w:val="single" w:sz="4" w:space="0" w:color="auto"/>
+              <w:left w:val="single" w:sz="4" w:space="0" w:color="auto"/>
+              <w:bottom w:val="single" w:sz="6" w:space="0" w:color="auto"/>
+              <w:right w:val="single" w:sz="6" w:space="0" w:color="auto"/>
+            </w:tcBorders>
+          </w:tcPr>
+          <w:p>
+            <w:pPr>
+              <w:pStyle w:val="bp"/>
+              <w:rPr>
+                <w:b/>
+              </w:rPr>
+            </w:pPr>
+            <w:r>
+              <w:rPr>
+                <w:b/>
+              </w:rPr>
+              <w:t>Pre-conditions</w:t>
+            </w:r>
+          </w:p>
+        </w:tc>
+        <w:tc>
+          <w:tcPr>
+            <w:tcW w:w="9710" w:type="dxa"/>
+            <w:gridSpan w:val="4"/>
+            <w:tcBorders>
+              <w:top w:val="single" w:sz="4" w:space="0" w:color="auto"/>
+              <w:left w:val="single" w:sz="6" w:space="0" w:color="auto"/>
+              <w:bottom w:val="single" w:sz="6" w:space="0" w:color="auto"/>
+              <w:right w:val="single" w:sz="4" w:space="0" w:color="auto"/>
+            </w:tcBorders>
+          </w:tcPr>
+          <w:p>
+            <w:pPr>
+              <w:pStyle w:val="bp"/>
+              <w:ind w:left="-48" w:firstLine="48"/>
+              <w:rPr>
+                <w:sz w:val="24"/>
+                <w:szCs w:val="24"/>
+              </w:rPr>
+            </w:pPr>
+            <w:r>
+              <w:rPr>
+                <w:sz w:val="24"/>
+                <w:szCs w:val="24"/>
+              </w:rPr>
+              <w:t xml:space="preserve">User must of logged in </w:t>
+            </w:r>
+          </w:p>
+          <w:p>
+            <w:pPr>
+              <w:pStyle w:val="bp"/>
+              <w:ind w:left="-48" w:firstLine="48"/>
+              <w:rPr>
+                <w:sz w:val="24"/>
+                <w:szCs w:val="24"/>
+              </w:rPr>
+            </w:pPr>
+            <w:r>
+              <w:rPr>
+                <w:sz w:val="24"/>
+                <w:szCs w:val="24"/>
+              </w:rPr>
+              <w:t>Submit question scene should be open</w:t>
+            </w:r>
+          </w:p>
+        </w:tc>
+      </w:tr>
+      <w:tr>
+        <w:trPr>
+          <w:cantSplit/>
+          <w:tblHeader/>
+        </w:trPr>
+        <w:tc>
+          <w:tcPr>
+            <w:tcW w:w="3468" w:type="dxa"/>
+            <w:gridSpan w:val="3"/>
+            <w:tcBorders>
+              <w:top w:val="single" w:sz="6" w:space="0" w:color="auto"/>
+              <w:left w:val="single" w:sz="4" w:space="0" w:color="auto"/>
+              <w:bottom w:val="single" w:sz="6" w:space="0" w:color="auto"/>
+              <w:right w:val="single" w:sz="6" w:space="0" w:color="auto"/>
+            </w:tcBorders>
+          </w:tcPr>
+          <w:p>
+            <w:pPr>
+              <w:pStyle w:val="bp"/>
+              <w:rPr>
+                <w:b/>
+              </w:rPr>
+            </w:pPr>
+            <w:r>
+              <w:rPr>
+                <w:b/>
+              </w:rPr>
+              <w:t>Post-conditions</w:t>
+            </w:r>
+          </w:p>
+        </w:tc>
+        <w:tc>
+          <w:tcPr>
+            <w:tcW w:w="9710" w:type="dxa"/>
+            <w:gridSpan w:val="4"/>
+            <w:tcBorders>
+              <w:top w:val="single" w:sz="6" w:space="0" w:color="auto"/>
+              <w:left w:val="single" w:sz="6" w:space="0" w:color="auto"/>
+              <w:bottom w:val="single" w:sz="6" w:space="0" w:color="auto"/>
+              <w:right w:val="single" w:sz="4" w:space="0" w:color="auto"/>
+            </w:tcBorders>
+          </w:tcPr>
+          <w:p>
+            <w:pPr>
+              <w:pStyle w:val="bp"/>
+              <w:rPr>
+                <w:sz w:val="24"/>
+                <w:szCs w:val="24"/>
+              </w:rPr>
+            </w:pPr>
+            <w:r>
+              <w:rPr>
+                <w:sz w:val="24"/>
+                <w:szCs w:val="24"/>
+              </w:rPr>
+              <w:t>Error message should be displayed</w:t>
+            </w:r>
+          </w:p>
+        </w:tc>
+      </w:tr>
+      <w:tr>
+        <w:trPr>
+          <w:cantSplit/>
+          <w:tblHeader/>
+        </w:trPr>
+        <w:tc>
+          <w:tcPr>
+            <w:tcW w:w="3438" w:type="dxa"/>
+            <w:gridSpan w:val="2"/>
+            <w:tcBorders>
+              <w:top w:val="single" w:sz="6" w:space="0" w:color="auto"/>
+              <w:left w:val="single" w:sz="4" w:space="0" w:color="auto"/>
+              <w:bottom w:val="single" w:sz="6" w:space="0" w:color="auto"/>
+              <w:right w:val="single" w:sz="6" w:space="0" w:color="auto"/>
+            </w:tcBorders>
+          </w:tcPr>
+          <w:p>
+            <w:pPr>
+              <w:pStyle w:val="bp"/>
+              <w:spacing w:before="0" w:after="0"/>
+              <w:rPr>
+                <w:b/>
+              </w:rPr>
+            </w:pPr>
+            <w:r>
+              <w:rPr>
+                <w:b/>
+              </w:rPr>
+              <w:t>Notes:</w:t>
+            </w:r>
+          </w:p>
+        </w:tc>
+        <w:tc>
+          <w:tcPr>
+            <w:tcW w:w="9740" w:type="dxa"/>
+            <w:gridSpan w:val="5"/>
+            <w:tcBorders>
+              <w:top w:val="single" w:sz="6" w:space="0" w:color="auto"/>
+              <w:left w:val="single" w:sz="6" w:space="0" w:color="auto"/>
+              <w:bottom w:val="single" w:sz="6" w:space="0" w:color="auto"/>
+              <w:right w:val="single" w:sz="4" w:space="0" w:color="auto"/>
+            </w:tcBorders>
+          </w:tcPr>
+          <w:p>
+            <w:pPr>
+              <w:pStyle w:val="bp"/>
+              <w:rPr>
+                <w:b/>
+                <w:bCs/>
+                <w:color w:val="FF0000"/>
+                <w:sz w:val="24"/>
+              </w:rPr>
+            </w:pPr>
+          </w:p>
+          <w:p>
+            <w:pPr>
+              <w:pStyle w:val="bp"/>
+              <w:rPr>
+                <w:b/>
+                <w:bCs/>
+                <w:color w:val="FF0000"/>
+                <w:sz w:val="24"/>
+              </w:rPr>
+            </w:pPr>
+          </w:p>
+          <w:p>
+            <w:pPr>
+              <w:pStyle w:val="bp"/>
+              <w:rPr>
+                <w:b/>
+                <w:bCs/>
+                <w:color w:val="FF0000"/>
+                <w:sz w:val="24"/>
+              </w:rPr>
+            </w:pPr>
+          </w:p>
+        </w:tc>
+      </w:tr>
+      <w:tr>
+        <w:trPr>
+          <w:cantSplit/>
+          <w:tblHeader/>
+        </w:trPr>
+        <w:tc>
+          <w:tcPr>
+            <w:tcW w:w="3438" w:type="dxa"/>
+            <w:gridSpan w:val="2"/>
+            <w:tcBorders>
+              <w:top w:val="single" w:sz="6" w:space="0" w:color="auto"/>
+              <w:left w:val="single" w:sz="4" w:space="0" w:color="auto"/>
+              <w:bottom w:val="single" w:sz="4" w:space="0" w:color="auto"/>
+              <w:right w:val="single" w:sz="6" w:space="0" w:color="auto"/>
+            </w:tcBorders>
+          </w:tcPr>
+          <w:p>
+            <w:pPr>
+              <w:pStyle w:val="bp"/>
+              <w:spacing w:before="0" w:after="0"/>
+              <w:rPr>
+                <w:b/>
+              </w:rPr>
+            </w:pPr>
+            <w:r>
+              <w:rPr>
+                <w:b/>
+              </w:rPr>
+              <w:t>Result (Pass/Fail/Warning/Incomplete)</w:t>
+            </w:r>
+          </w:p>
+        </w:tc>
+        <w:tc>
+          <w:tcPr>
+            <w:tcW w:w="9740" w:type="dxa"/>
+            <w:gridSpan w:val="5"/>
+            <w:tcBorders>
+              <w:top w:val="single" w:sz="6" w:space="0" w:color="auto"/>
+              <w:left w:val="single" w:sz="6" w:space="0" w:color="auto"/>
+              <w:bottom w:val="single" w:sz="4" w:space="0" w:color="auto"/>
+              <w:right w:val="single" w:sz="4" w:space="0" w:color="auto"/>
+            </w:tcBorders>
+          </w:tcPr>
+          <w:p>
+            <w:pPr>
+              <w:pStyle w:val="bp"/>
+              <w:rPr>
+                <w:b/>
+                <w:bCs/>
+                <w:color w:val="FF0000"/>
+                <w:sz w:val="24"/>
+              </w:rPr>
+            </w:pPr>
+            <w:r>
+              <w:rPr>
+                <w:b/>
+                <w:bCs/>
+                <w:color w:val="538135" w:themeColor="accent6" w:themeShade="BF"/>
+                <w:sz w:val="24"/>
+              </w:rPr>
+              <w:t>Pass</w:t>
+            </w:r>
+          </w:p>
+        </w:tc>
+      </w:tr>
+      <w:tr>
+        <w:tblPrEx>
+          <w:tblBorders>
+            <w:top w:val="single" w:sz="6" w:space="0" w:color="auto"/>
+            <w:left w:val="single" w:sz="6" w:space="0" w:color="auto"/>
+            <w:bottom w:val="single" w:sz="6" w:space="0" w:color="auto"/>
+            <w:right w:val="single" w:sz="6" w:space="0" w:color="auto"/>
+            <w:insideH w:val="single" w:sz="6" w:space="0" w:color="auto"/>
+            <w:insideV w:val="single" w:sz="6" w:space="0" w:color="auto"/>
+          </w:tblBorders>
+        </w:tblPrEx>
+        <w:trPr>
+          <w:cantSplit/>
+          <w:trHeight w:val="80"/>
+          <w:tblHeader/>
+        </w:trPr>
+        <w:tc>
+          <w:tcPr>
+            <w:tcW w:w="738" w:type="dxa"/>
+            <w:tcBorders>
+              <w:bottom w:val="single" w:sz="4" w:space="0" w:color="auto"/>
+              <w:right w:val="single" w:sz="4" w:space="0" w:color="auto"/>
+            </w:tcBorders>
+            <w:shd w:val="clear" w:color="auto" w:fill="C0C0C0"/>
+          </w:tcPr>
+          <w:p>
+            <w:pPr>
+              <w:pStyle w:val="proc"/>
+              <w:numPr>
+                <w:ilvl w:val="0"/>
+                <w:numId w:val="0"/>
+              </w:numPr>
+              <w:jc w:val="center"/>
+              <w:rPr>
+                <w:sz w:val="24"/>
+              </w:rPr>
+            </w:pPr>
+          </w:p>
+        </w:tc>
+        <w:tc>
+          <w:tcPr>
+            <w:tcW w:w="5416" w:type="dxa"/>
+            <w:gridSpan w:val="3"/>
+            <w:tcBorders>
+              <w:left w:val="single" w:sz="4" w:space="0" w:color="auto"/>
+              <w:bottom w:val="single" w:sz="4" w:space="0" w:color="auto"/>
+            </w:tcBorders>
+            <w:shd w:val="clear" w:color="auto" w:fill="C0C0C0"/>
+          </w:tcPr>
+          <w:p>
+            <w:pPr>
+              <w:pStyle w:val="proc"/>
+              <w:numPr>
+                <w:ilvl w:val="0"/>
+                <w:numId w:val="0"/>
+              </w:numPr>
+              <w:jc w:val="center"/>
+              <w:rPr>
+                <w:sz w:val="24"/>
+              </w:rPr>
+            </w:pPr>
+            <w:r>
+              <w:rPr>
+                <w:b/>
+                <w:sz w:val="24"/>
+              </w:rPr>
+              <w:t>TEST STEP</w:t>
+            </w:r>
+          </w:p>
+        </w:tc>
+        <w:tc>
+          <w:tcPr>
+            <w:tcW w:w="5596" w:type="dxa"/>
+            <w:shd w:val="clear" w:color="auto" w:fill="C0C0C0"/>
+          </w:tcPr>
+          <w:p>
+            <w:pPr>
+              <w:pStyle w:val="bp"/>
+              <w:jc w:val="center"/>
+              <w:rPr>
+                <w:sz w:val="24"/>
+              </w:rPr>
+            </w:pPr>
+            <w:r>
+              <w:rPr>
+                <w:b/>
+                <w:sz w:val="24"/>
+              </w:rPr>
+              <w:t>EXPECTED TEST RESULTS</w:t>
+            </w:r>
+          </w:p>
+        </w:tc>
+        <w:tc>
+          <w:tcPr>
+            <w:tcW w:w="714" w:type="dxa"/>
+            <w:shd w:val="clear" w:color="auto" w:fill="C0C0C0"/>
+          </w:tcPr>
+          <w:p>
+            <w:pPr>
+              <w:pStyle w:val="RowHeadings"/>
+              <w:spacing w:before="80" w:after="80"/>
+              <w:jc w:val="center"/>
+              <w:rPr>
+                <w:rFonts w:ascii="Times New Roman" w:hAnsi="Times New Roman"/>
+                <w:sz w:val="22"/>
+              </w:rPr>
+            </w:pPr>
+            <w:r>
+              <w:rPr>
+                <w:rFonts w:ascii="Times New Roman" w:hAnsi="Times New Roman"/>
+                <w:sz w:val="22"/>
+              </w:rPr>
+              <w:t>P</w:t>
+            </w:r>
+          </w:p>
+        </w:tc>
+        <w:tc>
+          <w:tcPr>
+            <w:tcW w:w="714" w:type="dxa"/>
+            <w:shd w:val="clear" w:color="auto" w:fill="C0C0C0"/>
+          </w:tcPr>
+          <w:p>
+            <w:pPr>
+              <w:pStyle w:val="RowHeadings"/>
+              <w:spacing w:before="80" w:after="80"/>
+              <w:jc w:val="center"/>
+              <w:rPr>
+                <w:rFonts w:ascii="Times New Roman" w:hAnsi="Times New Roman"/>
+                <w:sz w:val="22"/>
+              </w:rPr>
+            </w:pPr>
+            <w:r>
+              <w:rPr>
+                <w:rFonts w:ascii="Times New Roman" w:hAnsi="Times New Roman"/>
+                <w:sz w:val="22"/>
+              </w:rPr>
+              <w:t>F</w:t>
+            </w:r>
+          </w:p>
+        </w:tc>
+      </w:tr>
+      <w:tr>
+        <w:tblPrEx>
+          <w:tblBorders>
+            <w:top w:val="single" w:sz="6" w:space="0" w:color="auto"/>
+            <w:left w:val="single" w:sz="6" w:space="0" w:color="auto"/>
+            <w:bottom w:val="single" w:sz="6" w:space="0" w:color="auto"/>
+            <w:right w:val="single" w:sz="6" w:space="0" w:color="auto"/>
+            <w:insideH w:val="single" w:sz="6" w:space="0" w:color="auto"/>
+            <w:insideV w:val="single" w:sz="6" w:space="0" w:color="auto"/>
+          </w:tblBorders>
+        </w:tblPrEx>
+        <w:trPr>
+          <w:cantSplit/>
+          <w:trHeight w:val="80"/>
+        </w:trPr>
+        <w:tc>
+          <w:tcPr>
+            <w:tcW w:w="738" w:type="dxa"/>
+            <w:tcBorders>
+              <w:right w:val="single" w:sz="4" w:space="0" w:color="auto"/>
+            </w:tcBorders>
+          </w:tcPr>
+          <w:p>
+            <w:pPr>
+              <w:pStyle w:val="proc"/>
+              <w:numPr>
+                <w:ilvl w:val="0"/>
+                <w:numId w:val="0"/>
+              </w:numPr>
+              <w:rPr>
+                <w:sz w:val="24"/>
+              </w:rPr>
+            </w:pPr>
+            <w:r>
+              <w:rPr>
+                <w:sz w:val="24"/>
+              </w:rPr>
+              <w:t>1.</w:t>
+            </w:r>
+          </w:p>
+        </w:tc>
+        <w:tc>
+          <w:tcPr>
+            <w:tcW w:w="5416" w:type="dxa"/>
+            <w:gridSpan w:val="3"/>
+            <w:tcBorders>
+              <w:top w:val="single" w:sz="4" w:space="0" w:color="auto"/>
+              <w:left w:val="single" w:sz="4" w:space="0" w:color="auto"/>
+              <w:bottom w:val="single" w:sz="4" w:space="0" w:color="auto"/>
+            </w:tcBorders>
+          </w:tcPr>
+          <w:p>
+            <w:pPr>
+              <w:pStyle w:val="proc"/>
+              <w:numPr>
+                <w:ilvl w:val="0"/>
+                <w:numId w:val="0"/>
+              </w:numPr>
+              <w:rPr>
+                <w:sz w:val="24"/>
+              </w:rPr>
+            </w:pPr>
+            <w:r>
+              <w:rPr>
+                <w:sz w:val="24"/>
+              </w:rPr>
+              <w:t>Leave question field blank</w:t>
+            </w:r>
+            <w:r>
+              <w:rPr>
+                <w:sz w:val="24"/>
+              </w:rPr>
+              <w:t xml:space="preserve"> while other fields filled in</w:t>
+            </w:r>
+          </w:p>
+        </w:tc>
+        <w:tc>
+          <w:tcPr>
+            <w:tcW w:w="5596" w:type="dxa"/>
+          </w:tcPr>
+          <w:p>
+            <w:pPr>
+              <w:pStyle w:val="bp"/>
+              <w:rPr>
+                <w:sz w:val="24"/>
+              </w:rPr>
+            </w:pPr>
+            <w:r>
+              <w:t>Error message</w:t>
+            </w:r>
+            <w:r>
+              <w:t xml:space="preserve"> </w:t>
+            </w:r>
+            <w:r>
+              <w:t>question</w:t>
+            </w:r>
+            <w:r>
+              <w:t xml:space="preserve"> cannot be empty is displayed</w:t>
+            </w:r>
+          </w:p>
+        </w:tc>
+        <w:tc>
+          <w:tcPr>
+            <w:tcW w:w="714" w:type="dxa"/>
+          </w:tcPr>
+          <w:p>
+            <w:pPr>
+              <w:pStyle w:val="RowHeadings"/>
+              <w:spacing w:before="80" w:after="80"/>
+              <w:jc w:val="center"/>
+              <w:rPr>
+                <w:color w:val="538135" w:themeColor="accent6" w:themeShade="BF"/>
+              </w:rPr>
+            </w:pPr>
+            <w:r>
+              <w:rPr>
+                <w:color w:val="538135" w:themeColor="accent6" w:themeShade="BF"/>
+              </w:rPr>
+              <w:t>P</w:t>
+            </w:r>
+          </w:p>
+        </w:tc>
+        <w:tc>
+          <w:tcPr>
+            <w:tcW w:w="714" w:type="dxa"/>
+          </w:tcPr>
+          <w:p>
+            <w:pPr>
+              <w:pStyle w:val="RowHeadings"/>
+              <w:spacing w:before="80" w:after="80"/>
+            </w:pPr>
+          </w:p>
+        </w:tc>
+      </w:tr>
+      <w:tr>
+        <w:tblPrEx>
+          <w:tblBorders>
+            <w:top w:val="single" w:sz="6" w:space="0" w:color="auto"/>
+            <w:left w:val="single" w:sz="6" w:space="0" w:color="auto"/>
+            <w:bottom w:val="single" w:sz="6" w:space="0" w:color="auto"/>
+            <w:right w:val="single" w:sz="6" w:space="0" w:color="auto"/>
+            <w:insideH w:val="single" w:sz="6" w:space="0" w:color="auto"/>
+            <w:insideV w:val="single" w:sz="6" w:space="0" w:color="auto"/>
+          </w:tblBorders>
+        </w:tblPrEx>
+        <w:trPr>
+          <w:cantSplit/>
+          <w:trHeight w:val="80"/>
+        </w:trPr>
+        <w:tc>
+          <w:tcPr>
+            <w:tcW w:w="738" w:type="dxa"/>
+            <w:tcBorders>
+              <w:right w:val="single" w:sz="4" w:space="0" w:color="auto"/>
+            </w:tcBorders>
+          </w:tcPr>
+          <w:p>
+            <w:pPr>
+              <w:pStyle w:val="proc"/>
+              <w:numPr>
+                <w:ilvl w:val="0"/>
+                <w:numId w:val="0"/>
+              </w:numPr>
+              <w:rPr>
+                <w:sz w:val="24"/>
+              </w:rPr>
+            </w:pPr>
+            <w:r>
+              <w:rPr>
+                <w:sz w:val="24"/>
+              </w:rPr>
+              <w:t>2</w:t>
+            </w:r>
+          </w:p>
+        </w:tc>
+        <w:tc>
+          <w:tcPr>
+            <w:tcW w:w="5416" w:type="dxa"/>
+            <w:gridSpan w:val="3"/>
+            <w:tcBorders>
+              <w:top w:val="single" w:sz="4" w:space="0" w:color="auto"/>
+              <w:left w:val="single" w:sz="4" w:space="0" w:color="auto"/>
+            </w:tcBorders>
+          </w:tcPr>
+          <w:p>
+            <w:pPr>
+              <w:pStyle w:val="proc"/>
+              <w:numPr>
+                <w:ilvl w:val="0"/>
+                <w:numId w:val="0"/>
+              </w:numPr>
+              <w:rPr>
+                <w:sz w:val="24"/>
+              </w:rPr>
+            </w:pPr>
+            <w:r>
+              <w:rPr>
+                <w:sz w:val="24"/>
+              </w:rPr>
+              <w:t>Leave correct answer blank</w:t>
+            </w:r>
+            <w:r>
+              <w:rPr>
+                <w:sz w:val="24"/>
+              </w:rPr>
+              <w:t xml:space="preserve"> </w:t>
+            </w:r>
+            <w:r>
+              <w:rPr>
+                <w:sz w:val="24"/>
+              </w:rPr>
+              <w:t>while other fields filled in</w:t>
+            </w:r>
+          </w:p>
+        </w:tc>
+        <w:tc>
+          <w:tcPr>
+            <w:tcW w:w="5596" w:type="dxa"/>
+          </w:tcPr>
+          <w:p>
+            <w:pPr>
+              <w:pStyle w:val="bp"/>
+            </w:pPr>
+            <w:r>
+              <w:t xml:space="preserve">Error message </w:t>
+            </w:r>
+            <w:r>
+              <w:t>correct answer</w:t>
+            </w:r>
+            <w:r>
+              <w:t xml:space="preserve"> cannot be empty is displayed</w:t>
+            </w:r>
+          </w:p>
+        </w:tc>
+        <w:tc>
+          <w:tcPr>
+            <w:tcW w:w="714" w:type="dxa"/>
+          </w:tcPr>
+          <w:p>
+            <w:pPr>
+              <w:pStyle w:val="RowHeadings"/>
+              <w:spacing w:before="80" w:after="80"/>
+              <w:jc w:val="center"/>
+              <w:rPr>
+                <w:color w:val="538135" w:themeColor="accent6" w:themeShade="BF"/>
+              </w:rPr>
+            </w:pPr>
+            <w:r>
+              <w:rPr>
+                <w:color w:val="538135" w:themeColor="accent6" w:themeShade="BF"/>
+              </w:rPr>
+              <w:t>P</w:t>
+            </w:r>
+          </w:p>
+        </w:tc>
+        <w:tc>
+          <w:tcPr>
+            <w:tcW w:w="714" w:type="dxa"/>
+          </w:tcPr>
+          <w:p>
+            <w:pPr>
+              <w:pStyle w:val="RowHeadings"/>
+              <w:spacing w:before="80" w:after="80"/>
+            </w:pPr>
+          </w:p>
+        </w:tc>
+      </w:tr>
+      <w:tr>
+        <w:tblPrEx>
+          <w:tblBorders>
+            <w:top w:val="single" w:sz="6" w:space="0" w:color="auto"/>
+            <w:left w:val="single" w:sz="6" w:space="0" w:color="auto"/>
+            <w:bottom w:val="single" w:sz="6" w:space="0" w:color="auto"/>
+            <w:right w:val="single" w:sz="6" w:space="0" w:color="auto"/>
+            <w:insideH w:val="single" w:sz="6" w:space="0" w:color="auto"/>
+            <w:insideV w:val="single" w:sz="6" w:space="0" w:color="auto"/>
+          </w:tblBorders>
+        </w:tblPrEx>
+        <w:trPr>
+          <w:cantSplit/>
+          <w:trHeight w:val="80"/>
+        </w:trPr>
+        <w:tc>
+          <w:tcPr>
+            <w:tcW w:w="738" w:type="dxa"/>
+            <w:tcBorders>
+              <w:right w:val="single" w:sz="4" w:space="0" w:color="auto"/>
+            </w:tcBorders>
+          </w:tcPr>
+          <w:p>
+            <w:pPr>
+              <w:pStyle w:val="proc"/>
+              <w:numPr>
+                <w:ilvl w:val="0"/>
+                <w:numId w:val="0"/>
+              </w:numPr>
+              <w:rPr>
+                <w:sz w:val="24"/>
+              </w:rPr>
+            </w:pPr>
+            <w:r>
+              <w:rPr>
+                <w:sz w:val="24"/>
+              </w:rPr>
+              <w:t>3</w:t>
+            </w:r>
+          </w:p>
+        </w:tc>
+        <w:tc>
+          <w:tcPr>
+            <w:tcW w:w="5416" w:type="dxa"/>
+            <w:gridSpan w:val="3"/>
+            <w:tcBorders>
+              <w:top w:val="single" w:sz="4" w:space="0" w:color="auto"/>
+              <w:left w:val="single" w:sz="4" w:space="0" w:color="auto"/>
+            </w:tcBorders>
+          </w:tcPr>
+          <w:p>
+            <w:pPr>
+              <w:pStyle w:val="proc"/>
+              <w:numPr>
+                <w:ilvl w:val="0"/>
+                <w:numId w:val="0"/>
+              </w:numPr>
+              <w:rPr>
+                <w:sz w:val="24"/>
+              </w:rPr>
+            </w:pPr>
+            <w:r>
+              <w:rPr>
+                <w:sz w:val="24"/>
+              </w:rPr>
+              <w:t>Leave</w:t>
+            </w:r>
+            <w:r>
+              <w:rPr>
+                <w:sz w:val="24"/>
+              </w:rPr>
+              <w:t xml:space="preserve"> 1st</w:t>
+            </w:r>
+            <w:r>
+              <w:rPr>
+                <w:sz w:val="24"/>
+              </w:rPr>
+              <w:t xml:space="preserve"> wrong answer blank</w:t>
+            </w:r>
+            <w:r>
+              <w:rPr>
+                <w:sz w:val="24"/>
+              </w:rPr>
+              <w:t xml:space="preserve"> </w:t>
+            </w:r>
+            <w:r>
+              <w:rPr>
+                <w:sz w:val="24"/>
+              </w:rPr>
+              <w:t>while other fields filled in</w:t>
+            </w:r>
+          </w:p>
+        </w:tc>
+        <w:tc>
+          <w:tcPr>
+            <w:tcW w:w="5596" w:type="dxa"/>
+          </w:tcPr>
+          <w:p>
+            <w:pPr>
+              <w:pStyle w:val="bp"/>
+            </w:pPr>
+            <w:r>
+              <w:t xml:space="preserve">Error message </w:t>
+            </w:r>
+            <w:r>
+              <w:t>wrong answer 1</w:t>
+            </w:r>
+            <w:r>
+              <w:t xml:space="preserve"> cannot be empty is displayed</w:t>
+            </w:r>
+          </w:p>
+        </w:tc>
+        <w:tc>
+          <w:tcPr>
+            <w:tcW w:w="714" w:type="dxa"/>
+          </w:tcPr>
+          <w:p>
+            <w:pPr>
+              <w:pStyle w:val="RowHeadings"/>
+              <w:spacing w:before="80" w:after="80"/>
+              <w:jc w:val="center"/>
+              <w:rPr>
+                <w:color w:val="538135" w:themeColor="accent6" w:themeShade="BF"/>
+              </w:rPr>
+            </w:pPr>
+            <w:r>
+              <w:rPr>
+                <w:color w:val="538135" w:themeColor="accent6" w:themeShade="BF"/>
+              </w:rPr>
+              <w:t>P</w:t>
+            </w:r>
+          </w:p>
+        </w:tc>
+        <w:tc>
+          <w:tcPr>
+            <w:tcW w:w="714" w:type="dxa"/>
+          </w:tcPr>
+          <w:p>
+            <w:pPr>
+              <w:pStyle w:val="RowHeadings"/>
+              <w:spacing w:before="80" w:after="80"/>
+            </w:pPr>
+          </w:p>
+        </w:tc>
+      </w:tr>
+      <w:tr>
+        <w:tblPrEx>
+          <w:tblBorders>
+            <w:top w:val="single" w:sz="6" w:space="0" w:color="auto"/>
+            <w:left w:val="single" w:sz="6" w:space="0" w:color="auto"/>
+            <w:bottom w:val="single" w:sz="6" w:space="0" w:color="auto"/>
+            <w:right w:val="single" w:sz="6" w:space="0" w:color="auto"/>
+            <w:insideH w:val="single" w:sz="6" w:space="0" w:color="auto"/>
+            <w:insideV w:val="single" w:sz="6" w:space="0" w:color="auto"/>
+          </w:tblBorders>
+        </w:tblPrEx>
+        <w:trPr>
+          <w:cantSplit/>
+          <w:trHeight w:val="80"/>
+        </w:trPr>
+        <w:tc>
+          <w:tcPr>
+            <w:tcW w:w="738" w:type="dxa"/>
+            <w:tcBorders>
+              <w:right w:val="single" w:sz="4" w:space="0" w:color="auto"/>
+            </w:tcBorders>
+          </w:tcPr>
+          <w:p>
+            <w:pPr>
+              <w:pStyle w:val="proc"/>
+              <w:numPr>
+                <w:ilvl w:val="0"/>
+                <w:numId w:val="0"/>
+              </w:numPr>
+              <w:rPr>
+                <w:sz w:val="24"/>
+              </w:rPr>
+            </w:pPr>
+            <w:r>
+              <w:rPr>
+                <w:sz w:val="24"/>
+              </w:rPr>
+              <w:t>4</w:t>
+            </w:r>
+          </w:p>
+        </w:tc>
+        <w:tc>
+          <w:tcPr>
+            <w:tcW w:w="5416" w:type="dxa"/>
+            <w:gridSpan w:val="3"/>
+            <w:tcBorders>
+              <w:top w:val="single" w:sz="4" w:space="0" w:color="auto"/>
+              <w:left w:val="single" w:sz="4" w:space="0" w:color="auto"/>
+            </w:tcBorders>
+          </w:tcPr>
+          <w:p>
+            <w:pPr>
+              <w:pStyle w:val="proc"/>
+              <w:numPr>
+                <w:ilvl w:val="0"/>
+                <w:numId w:val="0"/>
+              </w:numPr>
+              <w:rPr>
+                <w:sz w:val="24"/>
+              </w:rPr>
+            </w:pPr>
+            <w:r>
+              <w:rPr>
+                <w:sz w:val="24"/>
+              </w:rPr>
+              <w:t>Leave</w:t>
+            </w:r>
+            <w:r>
+              <w:rPr>
+                <w:sz w:val="24"/>
+              </w:rPr>
+              <w:t xml:space="preserve"> 2nd</w:t>
+            </w:r>
+            <w:r>
+              <w:rPr>
+                <w:sz w:val="24"/>
+              </w:rPr>
+              <w:t xml:space="preserve"> wrong answer blank</w:t>
+            </w:r>
+            <w:r>
+              <w:rPr>
+                <w:sz w:val="24"/>
+              </w:rPr>
+              <w:t xml:space="preserve"> </w:t>
+            </w:r>
+            <w:r>
+              <w:rPr>
+                <w:sz w:val="24"/>
+              </w:rPr>
+              <w:t>while other fields filled in</w:t>
+            </w:r>
+          </w:p>
+        </w:tc>
+        <w:tc>
+          <w:tcPr>
+            <w:tcW w:w="5596" w:type="dxa"/>
+          </w:tcPr>
+          <w:p>
+            <w:pPr>
+              <w:pStyle w:val="bp"/>
+            </w:pPr>
+            <w:r>
+              <w:t xml:space="preserve">Error message </w:t>
+            </w:r>
+            <w:r>
+              <w:t>w</w:t>
+            </w:r>
+            <w:r>
+              <w:t>rong answer 2</w:t>
+            </w:r>
+            <w:r>
+              <w:t xml:space="preserve"> cannot be empty is displayed</w:t>
+            </w:r>
+          </w:p>
+        </w:tc>
+        <w:tc>
+          <w:tcPr>
+            <w:tcW w:w="714" w:type="dxa"/>
+          </w:tcPr>
+          <w:p>
+            <w:pPr>
+              <w:pStyle w:val="RowHeadings"/>
+              <w:spacing w:before="80" w:after="80"/>
+              <w:jc w:val="center"/>
+              <w:rPr>
+                <w:color w:val="538135" w:themeColor="accent6" w:themeShade="BF"/>
+              </w:rPr>
+            </w:pPr>
+            <w:r>
+              <w:rPr>
+                <w:color w:val="538135" w:themeColor="accent6" w:themeShade="BF"/>
+              </w:rPr>
+              <w:t>P</w:t>
+            </w:r>
+          </w:p>
+        </w:tc>
+        <w:tc>
+          <w:tcPr>
+            <w:tcW w:w="714" w:type="dxa"/>
+          </w:tcPr>
+          <w:p>
+            <w:pPr>
+              <w:pStyle w:val="RowHeadings"/>
+              <w:spacing w:before="80" w:after="80"/>
+            </w:pPr>
+          </w:p>
+        </w:tc>
+      </w:tr>
+      <w:tr>
+        <w:tblPrEx>
+          <w:tblBorders>
+            <w:top w:val="single" w:sz="6" w:space="0" w:color="auto"/>
+            <w:left w:val="single" w:sz="6" w:space="0" w:color="auto"/>
+            <w:bottom w:val="single" w:sz="6" w:space="0" w:color="auto"/>
+            <w:right w:val="single" w:sz="6" w:space="0" w:color="auto"/>
+            <w:insideH w:val="single" w:sz="6" w:space="0" w:color="auto"/>
+            <w:insideV w:val="single" w:sz="6" w:space="0" w:color="auto"/>
+          </w:tblBorders>
+        </w:tblPrEx>
+        <w:trPr>
+          <w:cantSplit/>
+          <w:trHeight w:val="80"/>
+        </w:trPr>
+        <w:tc>
+          <w:tcPr>
+            <w:tcW w:w="738" w:type="dxa"/>
+            <w:tcBorders>
+              <w:right w:val="single" w:sz="4" w:space="0" w:color="auto"/>
+            </w:tcBorders>
+          </w:tcPr>
+          <w:p>
+            <w:pPr>
+              <w:pStyle w:val="proc"/>
+              <w:numPr>
+                <w:ilvl w:val="0"/>
+                <w:numId w:val="0"/>
+              </w:numPr>
+              <w:rPr>
+                <w:sz w:val="24"/>
+              </w:rPr>
+            </w:pPr>
+            <w:r>
+              <w:rPr>
+                <w:sz w:val="24"/>
+              </w:rPr>
+              <w:t>5</w:t>
+            </w:r>
+          </w:p>
+        </w:tc>
+        <w:tc>
+          <w:tcPr>
+            <w:tcW w:w="5416" w:type="dxa"/>
+            <w:gridSpan w:val="3"/>
+            <w:tcBorders>
+              <w:top w:val="single" w:sz="4" w:space="0" w:color="auto"/>
+              <w:left w:val="single" w:sz="4" w:space="0" w:color="auto"/>
+            </w:tcBorders>
+          </w:tcPr>
+          <w:p>
+            <w:pPr>
+              <w:pStyle w:val="proc"/>
+              <w:numPr>
+                <w:ilvl w:val="0"/>
+                <w:numId w:val="0"/>
+              </w:numPr>
+              <w:rPr>
+                <w:sz w:val="24"/>
+              </w:rPr>
+            </w:pPr>
+            <w:r>
+              <w:rPr>
+                <w:sz w:val="24"/>
+              </w:rPr>
+              <w:t xml:space="preserve">Leave </w:t>
+            </w:r>
+            <w:r>
+              <w:rPr>
+                <w:sz w:val="24"/>
+              </w:rPr>
+              <w:t>3rd</w:t>
+            </w:r>
+            <w:r>
+              <w:rPr>
+                <w:sz w:val="24"/>
+              </w:rPr>
+              <w:t xml:space="preserve"> wrong answer blank</w:t>
+            </w:r>
+            <w:r>
+              <w:rPr>
+                <w:sz w:val="24"/>
+              </w:rPr>
+              <w:t xml:space="preserve"> </w:t>
+            </w:r>
+            <w:r>
+              <w:rPr>
+                <w:sz w:val="24"/>
+              </w:rPr>
+              <w:t>while other fields filled in</w:t>
+            </w:r>
+          </w:p>
+        </w:tc>
+        <w:tc>
+          <w:tcPr>
+            <w:tcW w:w="5596" w:type="dxa"/>
+          </w:tcPr>
+          <w:p>
+            <w:pPr>
+              <w:pStyle w:val="bp"/>
+            </w:pPr>
+            <w:r>
+              <w:t xml:space="preserve">Error message </w:t>
+            </w:r>
+            <w:r>
+              <w:t>w</w:t>
+            </w:r>
+            <w:r>
+              <w:t>rong answer 3</w:t>
+            </w:r>
+            <w:r>
+              <w:t xml:space="preserve"> cannot be empty is displayed</w:t>
+            </w:r>
+          </w:p>
+        </w:tc>
+        <w:tc>
+          <w:tcPr>
+            <w:tcW w:w="714" w:type="dxa"/>
+          </w:tcPr>
+          <w:p>
+            <w:pPr>
+              <w:pStyle w:val="RowHeadings"/>
+              <w:spacing w:before="80" w:after="80"/>
+              <w:jc w:val="center"/>
+              <w:rPr>
+                <w:color w:val="538135" w:themeColor="accent6" w:themeShade="BF"/>
+              </w:rPr>
+            </w:pPr>
+            <w:r>
+              <w:rPr>
+                <w:color w:val="538135" w:themeColor="accent6" w:themeShade="BF"/>
+              </w:rPr>
+              <w:t>P</w:t>
+            </w:r>
+          </w:p>
+        </w:tc>
+        <w:tc>
+          <w:tcPr>
+            <w:tcW w:w="714" w:type="dxa"/>
+          </w:tcPr>
+          <w:p>
+            <w:pPr>
+              <w:pStyle w:val="RowHeadings"/>
+              <w:spacing w:before="80" w:after="80"/>
+            </w:pPr>
+          </w:p>
+        </w:tc>
+      </w:tr>
+    </w:tbl>
     <w:p>
       <w:pPr>
         <w:pStyle w:val="bp"/>
@@ -2661,6 +4041,970 @@
         <w:spacing w:before="0" w:after="0"/>
       </w:pPr>
     </w:p>
+    <w:tbl>
+      <w:tblPr>
+        <w:tblW w:w="0" w:type="auto"/>
+        <w:tblBorders>
+          <w:top w:val="single" w:sz="4" w:space="0" w:color="auto"/>
+          <w:left w:val="single" w:sz="4" w:space="0" w:color="auto"/>
+          <w:bottom w:val="single" w:sz="4" w:space="0" w:color="auto"/>
+          <w:right w:val="single" w:sz="4" w:space="0" w:color="auto"/>
+          <w:insideH w:val="single" w:sz="4" w:space="0" w:color="auto"/>
+          <w:insideV w:val="single" w:sz="4" w:space="0" w:color="auto"/>
+        </w:tblBorders>
+        <w:tblLook w:val="01E0" w:firstRow="1" w:lastRow="1" w:firstColumn="1" w:lastColumn="1" w:noHBand="0" w:noVBand="0"/>
+      </w:tblPr>
+      <w:tblGrid>
+        <w:gridCol w:w="2409"/>
+        <w:gridCol w:w="1917"/>
+        <w:gridCol w:w="2156"/>
+        <w:gridCol w:w="2156"/>
+        <w:gridCol w:w="2156"/>
+        <w:gridCol w:w="2156"/>
+      </w:tblGrid>
+      <w:tr>
+        <w:tc>
+          <w:tcPr>
+            <w:tcW w:w="12950" w:type="dxa"/>
+            <w:gridSpan w:val="6"/>
+            <w:tcBorders>
+              <w:top w:val="single" w:sz="4" w:space="0" w:color="auto"/>
+              <w:left w:val="single" w:sz="4" w:space="0" w:color="auto"/>
+              <w:bottom w:val="single" w:sz="4" w:space="0" w:color="auto"/>
+              <w:right w:val="single" w:sz="4" w:space="0" w:color="auto"/>
+            </w:tcBorders>
+            <w:shd w:val="clear" w:color="auto" w:fill="E6E6E6"/>
+          </w:tcPr>
+          <w:p>
+            <w:pPr>
+              <w:pStyle w:val="bp"/>
+              <w:spacing w:before="0" w:after="0"/>
+              <w:jc w:val="center"/>
+              <w:rPr>
+                <w:b/>
+              </w:rPr>
+            </w:pPr>
+            <w:r>
+              <w:rPr>
+                <w:b/>
+              </w:rPr>
+              <w:t>Test Data Table</w:t>
+            </w:r>
+          </w:p>
+        </w:tc>
+      </w:tr>
+      <w:tr>
+        <w:tc>
+          <w:tcPr>
+            <w:tcW w:w="2409" w:type="dxa"/>
+            <w:tcBorders>
+              <w:top w:val="single" w:sz="4" w:space="0" w:color="auto"/>
+              <w:left w:val="single" w:sz="4" w:space="0" w:color="auto"/>
+              <w:bottom w:val="single" w:sz="4" w:space="0" w:color="auto"/>
+              <w:right w:val="single" w:sz="4" w:space="0" w:color="auto"/>
+            </w:tcBorders>
+            <w:shd w:val="clear" w:color="auto" w:fill="E6E6E6"/>
+          </w:tcPr>
+          <w:p>
+            <w:pPr>
+              <w:pStyle w:val="bp"/>
+              <w:spacing w:before="0" w:after="0"/>
+              <w:rPr>
+                <w:b/>
+                <w:color w:val="0000FF"/>
+              </w:rPr>
+            </w:pPr>
+          </w:p>
+        </w:tc>
+        <w:tc>
+          <w:tcPr>
+            <w:tcW w:w="1917" w:type="dxa"/>
+            <w:tcBorders>
+              <w:top w:val="single" w:sz="4" w:space="0" w:color="auto"/>
+              <w:left w:val="single" w:sz="4" w:space="0" w:color="auto"/>
+              <w:bottom w:val="single" w:sz="4" w:space="0" w:color="auto"/>
+              <w:right w:val="single" w:sz="4" w:space="0" w:color="auto"/>
+            </w:tcBorders>
+            <w:shd w:val="clear" w:color="auto" w:fill="E6E6E6"/>
+          </w:tcPr>
+          <w:p>
+            <w:pPr>
+              <w:pStyle w:val="bp"/>
+              <w:spacing w:before="0" w:after="0"/>
+              <w:jc w:val="center"/>
+              <w:rPr>
+                <w:b/>
+              </w:rPr>
+            </w:pPr>
+            <w:r>
+              <w:rPr>
+                <w:b/>
+              </w:rPr>
+              <w:t>1</w:t>
+            </w:r>
+          </w:p>
+        </w:tc>
+        <w:tc>
+          <w:tcPr>
+            <w:tcW w:w="2156" w:type="dxa"/>
+            <w:tcBorders>
+              <w:top w:val="single" w:sz="4" w:space="0" w:color="auto"/>
+              <w:left w:val="single" w:sz="4" w:space="0" w:color="auto"/>
+              <w:bottom w:val="single" w:sz="4" w:space="0" w:color="auto"/>
+              <w:right w:val="single" w:sz="4" w:space="0" w:color="auto"/>
+            </w:tcBorders>
+            <w:shd w:val="clear" w:color="auto" w:fill="E6E6E6"/>
+          </w:tcPr>
+          <w:p>
+            <w:pPr>
+              <w:pStyle w:val="bp"/>
+              <w:spacing w:before="0" w:after="0"/>
+              <w:jc w:val="center"/>
+              <w:rPr>
+                <w:b/>
+              </w:rPr>
+            </w:pPr>
+            <w:r>
+              <w:rPr>
+                <w:b/>
+              </w:rPr>
+              <w:t>2</w:t>
+            </w:r>
+          </w:p>
+        </w:tc>
+        <w:tc>
+          <w:tcPr>
+            <w:tcW w:w="2156" w:type="dxa"/>
+            <w:tcBorders>
+              <w:top w:val="single" w:sz="4" w:space="0" w:color="auto"/>
+              <w:left w:val="single" w:sz="4" w:space="0" w:color="auto"/>
+              <w:bottom w:val="single" w:sz="4" w:space="0" w:color="auto"/>
+              <w:right w:val="single" w:sz="4" w:space="0" w:color="auto"/>
+            </w:tcBorders>
+            <w:shd w:val="clear" w:color="auto" w:fill="E6E6E6"/>
+          </w:tcPr>
+          <w:p>
+            <w:pPr>
+              <w:pStyle w:val="bp"/>
+              <w:spacing w:before="0" w:after="0"/>
+              <w:jc w:val="center"/>
+              <w:rPr>
+                <w:b/>
+              </w:rPr>
+            </w:pPr>
+            <w:r>
+              <w:rPr>
+                <w:b/>
+              </w:rPr>
+              <w:t>3</w:t>
+            </w:r>
+          </w:p>
+        </w:tc>
+        <w:tc>
+          <w:tcPr>
+            <w:tcW w:w="2156" w:type="dxa"/>
+            <w:tcBorders>
+              <w:top w:val="single" w:sz="4" w:space="0" w:color="auto"/>
+              <w:left w:val="single" w:sz="4" w:space="0" w:color="auto"/>
+              <w:bottom w:val="single" w:sz="4" w:space="0" w:color="auto"/>
+              <w:right w:val="single" w:sz="4" w:space="0" w:color="auto"/>
+            </w:tcBorders>
+            <w:shd w:val="clear" w:color="auto" w:fill="E6E6E6"/>
+          </w:tcPr>
+          <w:p>
+            <w:pPr>
+              <w:pStyle w:val="bp"/>
+              <w:spacing w:before="0" w:after="0"/>
+              <w:jc w:val="center"/>
+              <w:rPr>
+                <w:b/>
+              </w:rPr>
+            </w:pPr>
+            <w:r>
+              <w:rPr>
+                <w:b/>
+              </w:rPr>
+              <w:t>4</w:t>
+            </w:r>
+          </w:p>
+        </w:tc>
+        <w:tc>
+          <w:tcPr>
+            <w:tcW w:w="2156" w:type="dxa"/>
+            <w:tcBorders>
+              <w:top w:val="single" w:sz="4" w:space="0" w:color="auto"/>
+              <w:left w:val="single" w:sz="4" w:space="0" w:color="auto"/>
+              <w:bottom w:val="single" w:sz="4" w:space="0" w:color="auto"/>
+              <w:right w:val="single" w:sz="4" w:space="0" w:color="auto"/>
+            </w:tcBorders>
+            <w:shd w:val="clear" w:color="auto" w:fill="E6E6E6"/>
+          </w:tcPr>
+          <w:p>
+            <w:pPr>
+              <w:pStyle w:val="bp"/>
+              <w:spacing w:before="0" w:after="0"/>
+              <w:jc w:val="center"/>
+              <w:rPr>
+                <w:b/>
+              </w:rPr>
+            </w:pPr>
+            <w:r>
+              <w:rPr>
+                <w:b/>
+              </w:rPr>
+              <w:t>5</w:t>
+            </w:r>
+          </w:p>
+        </w:tc>
+      </w:tr>
+      <w:tr>
+        <w:tc>
+          <w:tcPr>
+            <w:tcW w:w="2409" w:type="dxa"/>
+            <w:tcBorders>
+              <w:top w:val="single" w:sz="4" w:space="0" w:color="auto"/>
+              <w:bottom w:val="single" w:sz="4" w:space="0" w:color="auto"/>
+            </w:tcBorders>
+            <w:shd w:val="clear" w:color="auto" w:fill="E0E0E0"/>
+          </w:tcPr>
+          <w:p>
+            <w:pPr>
+              <w:pStyle w:val="bp"/>
+              <w:spacing w:before="0" w:after="0"/>
+              <w:rPr>
+                <w:color w:val="0000FF"/>
+              </w:rPr>
+            </w:pPr>
+            <w:r>
+              <w:rPr>
+                <w:color w:val="0000FF"/>
+              </w:rPr>
+              <w:t>Question</w:t>
+            </w:r>
+            <w:r>
+              <w:rPr>
+                <w:color w:val="0000FF"/>
+              </w:rPr>
+              <w:t xml:space="preserve"> blank</w:t>
+            </w:r>
+          </w:p>
+        </w:tc>
+        <w:tc>
+          <w:tcPr>
+            <w:tcW w:w="1917" w:type="dxa"/>
+            <w:tcBorders>
+              <w:top w:val="single" w:sz="4" w:space="0" w:color="auto"/>
+              <w:bottom w:val="single" w:sz="4" w:space="0" w:color="auto"/>
+            </w:tcBorders>
+            <w:shd w:val="clear" w:color="auto" w:fill="auto"/>
+          </w:tcPr>
+          <w:p>
+            <w:pPr>
+              <w:pStyle w:val="bp"/>
+              <w:spacing w:before="0" w:after="0"/>
+              <w:rPr>
+                <w:color w:val="0000FF"/>
+              </w:rPr>
+            </w:pPr>
+            <w:r>
+              <w:rPr>
+                <w:color w:val="0000FF"/>
+              </w:rPr>
+              <w:t>empty</w:t>
+            </w:r>
+          </w:p>
+        </w:tc>
+        <w:tc>
+          <w:tcPr>
+            <w:tcW w:w="2156" w:type="dxa"/>
+            <w:tcBorders>
+              <w:top w:val="single" w:sz="4" w:space="0" w:color="auto"/>
+              <w:bottom w:val="single" w:sz="4" w:space="0" w:color="auto"/>
+            </w:tcBorders>
+            <w:shd w:val="clear" w:color="auto" w:fill="auto"/>
+          </w:tcPr>
+          <w:p>
+            <w:pPr>
+              <w:pStyle w:val="bp"/>
+              <w:spacing w:before="0" w:after="0"/>
+              <w:rPr>
+                <w:color w:val="0000FF"/>
+              </w:rPr>
+            </w:pPr>
+            <w:r>
+              <w:rPr>
+                <w:color w:val="0000FF"/>
+              </w:rPr>
+              <w:t>Which answer is correct</w:t>
+            </w:r>
+          </w:p>
+        </w:tc>
+        <w:tc>
+          <w:tcPr>
+            <w:tcW w:w="2156" w:type="dxa"/>
+            <w:tcBorders>
+              <w:top w:val="single" w:sz="4" w:space="0" w:color="auto"/>
+              <w:bottom w:val="single" w:sz="4" w:space="0" w:color="auto"/>
+            </w:tcBorders>
+            <w:shd w:val="clear" w:color="auto" w:fill="auto"/>
+          </w:tcPr>
+          <w:p>
+            <w:pPr>
+              <w:pStyle w:val="bp"/>
+              <w:spacing w:before="0" w:after="0"/>
+              <w:rPr>
+                <w:color w:val="0000FF"/>
+              </w:rPr>
+            </w:pPr>
+            <w:r>
+              <w:rPr>
+                <w:color w:val="0000FF"/>
+              </w:rPr>
+              <w:t>Which answer is correct</w:t>
+            </w:r>
+          </w:p>
+        </w:tc>
+        <w:tc>
+          <w:tcPr>
+            <w:tcW w:w="2156" w:type="dxa"/>
+            <w:tcBorders>
+              <w:top w:val="single" w:sz="4" w:space="0" w:color="auto"/>
+              <w:bottom w:val="single" w:sz="4" w:space="0" w:color="auto"/>
+            </w:tcBorders>
+            <w:shd w:val="clear" w:color="auto" w:fill="auto"/>
+          </w:tcPr>
+          <w:p>
+            <w:pPr>
+              <w:pStyle w:val="bp"/>
+              <w:spacing w:before="0" w:after="0"/>
+              <w:rPr>
+                <w:color w:val="0000FF"/>
+              </w:rPr>
+            </w:pPr>
+            <w:r>
+              <w:rPr>
+                <w:color w:val="0000FF"/>
+              </w:rPr>
+              <w:t>Which answer is correct</w:t>
+            </w:r>
+          </w:p>
+        </w:tc>
+        <w:tc>
+          <w:tcPr>
+            <w:tcW w:w="2156" w:type="dxa"/>
+            <w:tcBorders>
+              <w:top w:val="single" w:sz="4" w:space="0" w:color="auto"/>
+              <w:bottom w:val="single" w:sz="4" w:space="0" w:color="auto"/>
+            </w:tcBorders>
+            <w:shd w:val="clear" w:color="auto" w:fill="auto"/>
+          </w:tcPr>
+          <w:p>
+            <w:pPr>
+              <w:pStyle w:val="bp"/>
+              <w:spacing w:before="0" w:after="0"/>
+              <w:rPr>
+                <w:color w:val="0000FF"/>
+              </w:rPr>
+            </w:pPr>
+            <w:r>
+              <w:rPr>
+                <w:color w:val="0000FF"/>
+              </w:rPr>
+              <w:t>Which answer is correct</w:t>
+            </w:r>
+          </w:p>
+        </w:tc>
+      </w:tr>
+      <w:tr>
+        <w:tc>
+          <w:tcPr>
+            <w:tcW w:w="2409" w:type="dxa"/>
+            <w:tcBorders>
+              <w:top w:val="single" w:sz="4" w:space="0" w:color="auto"/>
+              <w:bottom w:val="single" w:sz="4" w:space="0" w:color="auto"/>
+            </w:tcBorders>
+            <w:shd w:val="clear" w:color="auto" w:fill="E0E0E0"/>
+          </w:tcPr>
+          <w:p>
+            <w:pPr>
+              <w:pStyle w:val="bp"/>
+              <w:spacing w:before="0" w:after="0"/>
+              <w:rPr>
+                <w:color w:val="0000FF"/>
+              </w:rPr>
+            </w:pPr>
+            <w:r>
+              <w:rPr>
+                <w:color w:val="0000FF"/>
+              </w:rPr>
+              <w:t>Correct answer</w:t>
+            </w:r>
+          </w:p>
+        </w:tc>
+        <w:tc>
+          <w:tcPr>
+            <w:tcW w:w="1917" w:type="dxa"/>
+            <w:tcBorders>
+              <w:top w:val="single" w:sz="4" w:space="0" w:color="auto"/>
+              <w:bottom w:val="single" w:sz="4" w:space="0" w:color="auto"/>
+            </w:tcBorders>
+            <w:shd w:val="clear" w:color="auto" w:fill="auto"/>
+          </w:tcPr>
+          <w:p>
+            <w:pPr>
+              <w:pStyle w:val="bp"/>
+              <w:spacing w:before="0" w:after="0"/>
+              <w:rPr>
+                <w:color w:val="0000FF"/>
+              </w:rPr>
+            </w:pPr>
+            <w:r>
+              <w:rPr>
+                <w:color w:val="0000FF"/>
+              </w:rPr>
+              <w:t>right</w:t>
+            </w:r>
+          </w:p>
+        </w:tc>
+        <w:tc>
+          <w:tcPr>
+            <w:tcW w:w="2156" w:type="dxa"/>
+            <w:tcBorders>
+              <w:top w:val="single" w:sz="4" w:space="0" w:color="auto"/>
+              <w:bottom w:val="single" w:sz="4" w:space="0" w:color="auto"/>
+            </w:tcBorders>
+            <w:shd w:val="clear" w:color="auto" w:fill="auto"/>
+          </w:tcPr>
+          <w:p>
+            <w:pPr>
+              <w:pStyle w:val="bp"/>
+              <w:spacing w:before="0" w:after="0"/>
+            </w:pPr>
+            <w:r>
+              <w:rPr>
+                <w:color w:val="0000FF"/>
+              </w:rPr>
+              <w:t>empty</w:t>
+            </w:r>
+          </w:p>
+        </w:tc>
+        <w:tc>
+          <w:tcPr>
+            <w:tcW w:w="2156" w:type="dxa"/>
+            <w:tcBorders>
+              <w:top w:val="single" w:sz="4" w:space="0" w:color="auto"/>
+              <w:bottom w:val="single" w:sz="4" w:space="0" w:color="auto"/>
+            </w:tcBorders>
+            <w:shd w:val="clear" w:color="auto" w:fill="auto"/>
+          </w:tcPr>
+          <w:p>
+            <w:pPr>
+              <w:pStyle w:val="bp"/>
+              <w:spacing w:before="0" w:after="0"/>
+              <w:rPr>
+                <w:color w:val="0000FF"/>
+              </w:rPr>
+            </w:pPr>
+            <w:r>
+              <w:rPr>
+                <w:color w:val="0000FF"/>
+              </w:rPr>
+              <w:t>right</w:t>
+            </w:r>
+          </w:p>
+        </w:tc>
+        <w:tc>
+          <w:tcPr>
+            <w:tcW w:w="2156" w:type="dxa"/>
+            <w:tcBorders>
+              <w:top w:val="single" w:sz="4" w:space="0" w:color="auto"/>
+              <w:bottom w:val="single" w:sz="4" w:space="0" w:color="auto"/>
+            </w:tcBorders>
+            <w:shd w:val="clear" w:color="auto" w:fill="auto"/>
+          </w:tcPr>
+          <w:p>
+            <w:pPr>
+              <w:pStyle w:val="bp"/>
+              <w:spacing w:before="0" w:after="0"/>
+              <w:rPr>
+                <w:color w:val="0000FF"/>
+              </w:rPr>
+            </w:pPr>
+            <w:r>
+              <w:rPr>
+                <w:color w:val="0000FF"/>
+              </w:rPr>
+              <w:t>right</w:t>
+            </w:r>
+          </w:p>
+        </w:tc>
+        <w:tc>
+          <w:tcPr>
+            <w:tcW w:w="2156" w:type="dxa"/>
+            <w:tcBorders>
+              <w:top w:val="single" w:sz="4" w:space="0" w:color="auto"/>
+              <w:bottom w:val="single" w:sz="4" w:space="0" w:color="auto"/>
+            </w:tcBorders>
+            <w:shd w:val="clear" w:color="auto" w:fill="auto"/>
+          </w:tcPr>
+          <w:p>
+            <w:pPr>
+              <w:pStyle w:val="bp"/>
+              <w:spacing w:before="0" w:after="0"/>
+              <w:rPr>
+                <w:color w:val="0000FF"/>
+              </w:rPr>
+            </w:pPr>
+            <w:r>
+              <w:rPr>
+                <w:color w:val="0000FF"/>
+              </w:rPr>
+              <w:t>right</w:t>
+            </w:r>
+          </w:p>
+        </w:tc>
+      </w:tr>
+      <w:tr>
+        <w:tc>
+          <w:tcPr>
+            <w:tcW w:w="2409" w:type="dxa"/>
+            <w:tcBorders>
+              <w:top w:val="single" w:sz="4" w:space="0" w:color="auto"/>
+            </w:tcBorders>
+            <w:shd w:val="clear" w:color="auto" w:fill="E0E0E0"/>
+          </w:tcPr>
+          <w:p>
+            <w:pPr>
+              <w:pStyle w:val="bp"/>
+              <w:spacing w:before="0" w:after="0"/>
+              <w:rPr>
+                <w:color w:val="0000FF"/>
+              </w:rPr>
+            </w:pPr>
+            <w:r>
+              <w:rPr>
+                <w:color w:val="0000FF"/>
+              </w:rPr>
+              <w:t>Incorrect answer</w:t>
+            </w:r>
+          </w:p>
+        </w:tc>
+        <w:tc>
+          <w:tcPr>
+            <w:tcW w:w="1917" w:type="dxa"/>
+            <w:tcBorders>
+              <w:top w:val="single" w:sz="4" w:space="0" w:color="auto"/>
+            </w:tcBorders>
+            <w:shd w:val="clear" w:color="auto" w:fill="auto"/>
+          </w:tcPr>
+          <w:p>
+            <w:pPr>
+              <w:pStyle w:val="bp"/>
+              <w:spacing w:before="0" w:after="0"/>
+              <w:rPr>
+                <w:color w:val="0000FF"/>
+              </w:rPr>
+            </w:pPr>
+            <w:r>
+              <w:rPr>
+                <w:color w:val="0000FF"/>
+              </w:rPr>
+              <w:t>wrong</w:t>
+            </w:r>
+          </w:p>
+        </w:tc>
+        <w:tc>
+          <w:tcPr>
+            <w:tcW w:w="2156" w:type="dxa"/>
+            <w:tcBorders>
+              <w:top w:val="single" w:sz="4" w:space="0" w:color="auto"/>
+            </w:tcBorders>
+            <w:shd w:val="clear" w:color="auto" w:fill="auto"/>
+          </w:tcPr>
+          <w:p>
+            <w:pPr>
+              <w:pStyle w:val="bp"/>
+              <w:spacing w:before="0" w:after="0"/>
+              <w:rPr>
+                <w:color w:val="0000FF"/>
+              </w:rPr>
+            </w:pPr>
+            <w:r>
+              <w:rPr>
+                <w:color w:val="0000FF"/>
+              </w:rPr>
+              <w:t>wrong</w:t>
+            </w:r>
+          </w:p>
+        </w:tc>
+        <w:tc>
+          <w:tcPr>
+            <w:tcW w:w="2156" w:type="dxa"/>
+            <w:tcBorders>
+              <w:top w:val="single" w:sz="4" w:space="0" w:color="auto"/>
+              <w:bottom w:val="single" w:sz="4" w:space="0" w:color="auto"/>
+            </w:tcBorders>
+            <w:shd w:val="clear" w:color="auto" w:fill="auto"/>
+          </w:tcPr>
+          <w:p>
+            <w:pPr>
+              <w:pStyle w:val="bp"/>
+              <w:spacing w:before="0" w:after="0"/>
+              <w:rPr>
+                <w:color w:val="0000FF"/>
+              </w:rPr>
+            </w:pPr>
+            <w:r>
+              <w:rPr>
+                <w:color w:val="0000FF"/>
+              </w:rPr>
+              <w:t>empty</w:t>
+            </w:r>
+          </w:p>
+        </w:tc>
+        <w:tc>
+          <w:tcPr>
+            <w:tcW w:w="2156" w:type="dxa"/>
+            <w:tcBorders>
+              <w:top w:val="single" w:sz="4" w:space="0" w:color="auto"/>
+            </w:tcBorders>
+            <w:shd w:val="clear" w:color="auto" w:fill="auto"/>
+          </w:tcPr>
+          <w:p>
+            <w:pPr>
+              <w:pStyle w:val="bp"/>
+              <w:spacing w:before="0" w:after="0"/>
+              <w:rPr>
+                <w:color w:val="0000FF"/>
+              </w:rPr>
+            </w:pPr>
+            <w:r>
+              <w:rPr>
+                <w:color w:val="0000FF"/>
+              </w:rPr>
+              <w:t>wrong</w:t>
+            </w:r>
+          </w:p>
+        </w:tc>
+        <w:tc>
+          <w:tcPr>
+            <w:tcW w:w="2156" w:type="dxa"/>
+            <w:tcBorders>
+              <w:top w:val="single" w:sz="4" w:space="0" w:color="auto"/>
+            </w:tcBorders>
+            <w:shd w:val="clear" w:color="auto" w:fill="auto"/>
+          </w:tcPr>
+          <w:p>
+            <w:pPr>
+              <w:pStyle w:val="bp"/>
+              <w:spacing w:before="0" w:after="0"/>
+              <w:rPr>
+                <w:color w:val="0000FF"/>
+              </w:rPr>
+            </w:pPr>
+            <w:r>
+              <w:rPr>
+                <w:color w:val="0000FF"/>
+              </w:rPr>
+              <w:t>wrong</w:t>
+            </w:r>
+          </w:p>
+        </w:tc>
+      </w:tr>
+      <w:tr>
+        <w:tc>
+          <w:tcPr>
+            <w:tcW w:w="2409" w:type="dxa"/>
+            <w:tcBorders>
+              <w:top w:val="single" w:sz="4" w:space="0" w:color="auto"/>
+            </w:tcBorders>
+            <w:shd w:val="clear" w:color="auto" w:fill="E0E0E0"/>
+          </w:tcPr>
+          <w:p>
+            <w:pPr>
+              <w:pStyle w:val="bp"/>
+              <w:spacing w:before="0" w:after="0"/>
+              <w:rPr>
+                <w:color w:val="0000FF"/>
+              </w:rPr>
+            </w:pPr>
+            <w:r>
+              <w:rPr>
+                <w:color w:val="0000FF"/>
+              </w:rPr>
+              <w:t>Incorrect answer</w:t>
+            </w:r>
+          </w:p>
+        </w:tc>
+        <w:tc>
+          <w:tcPr>
+            <w:tcW w:w="1917" w:type="dxa"/>
+            <w:tcBorders>
+              <w:top w:val="single" w:sz="4" w:space="0" w:color="auto"/>
+            </w:tcBorders>
+            <w:shd w:val="clear" w:color="auto" w:fill="auto"/>
+          </w:tcPr>
+          <w:p>
+            <w:pPr>
+              <w:pStyle w:val="bp"/>
+              <w:spacing w:before="0" w:after="0"/>
+              <w:rPr>
+                <w:color w:val="0000FF"/>
+              </w:rPr>
+            </w:pPr>
+            <w:r>
+              <w:rPr>
+                <w:color w:val="0000FF"/>
+              </w:rPr>
+              <w:t>wrong</w:t>
+            </w:r>
+          </w:p>
+        </w:tc>
+        <w:tc>
+          <w:tcPr>
+            <w:tcW w:w="2156" w:type="dxa"/>
+            <w:tcBorders>
+              <w:top w:val="single" w:sz="4" w:space="0" w:color="auto"/>
+            </w:tcBorders>
+            <w:shd w:val="clear" w:color="auto" w:fill="auto"/>
+          </w:tcPr>
+          <w:p>
+            <w:pPr>
+              <w:pStyle w:val="bp"/>
+              <w:spacing w:before="0" w:after="0"/>
+              <w:rPr>
+                <w:color w:val="0000FF"/>
+              </w:rPr>
+            </w:pPr>
+            <w:r>
+              <w:rPr>
+                <w:color w:val="0000FF"/>
+              </w:rPr>
+              <w:t>wrong</w:t>
+            </w:r>
+          </w:p>
+        </w:tc>
+        <w:tc>
+          <w:tcPr>
+            <w:tcW w:w="2156" w:type="dxa"/>
+            <w:tcBorders>
+              <w:top w:val="single" w:sz="4" w:space="0" w:color="auto"/>
+            </w:tcBorders>
+            <w:shd w:val="clear" w:color="auto" w:fill="auto"/>
+          </w:tcPr>
+          <w:p>
+            <w:pPr>
+              <w:pStyle w:val="bp"/>
+              <w:spacing w:before="0" w:after="0"/>
+              <w:rPr>
+                <w:color w:val="0000FF"/>
+              </w:rPr>
+            </w:pPr>
+            <w:r>
+              <w:rPr>
+                <w:color w:val="0000FF"/>
+              </w:rPr>
+              <w:t>wrong</w:t>
+            </w:r>
+          </w:p>
+        </w:tc>
+        <w:tc>
+          <w:tcPr>
+            <w:tcW w:w="2156" w:type="dxa"/>
+            <w:tcBorders>
+              <w:top w:val="single" w:sz="4" w:space="0" w:color="auto"/>
+              <w:bottom w:val="single" w:sz="4" w:space="0" w:color="auto"/>
+            </w:tcBorders>
+            <w:shd w:val="clear" w:color="auto" w:fill="auto"/>
+          </w:tcPr>
+          <w:p>
+            <w:pPr>
+              <w:pStyle w:val="bp"/>
+              <w:spacing w:before="0" w:after="0"/>
+              <w:rPr>
+                <w:color w:val="0000FF"/>
+              </w:rPr>
+            </w:pPr>
+            <w:r>
+              <w:rPr>
+                <w:color w:val="0000FF"/>
+              </w:rPr>
+              <w:t>empty</w:t>
+            </w:r>
+          </w:p>
+        </w:tc>
+        <w:tc>
+          <w:tcPr>
+            <w:tcW w:w="2156" w:type="dxa"/>
+            <w:tcBorders>
+              <w:top w:val="single" w:sz="4" w:space="0" w:color="auto"/>
+            </w:tcBorders>
+            <w:shd w:val="clear" w:color="auto" w:fill="auto"/>
+          </w:tcPr>
+          <w:p>
+            <w:pPr>
+              <w:pStyle w:val="bp"/>
+              <w:spacing w:before="0" w:after="0"/>
+              <w:rPr>
+                <w:color w:val="0000FF"/>
+              </w:rPr>
+            </w:pPr>
+            <w:r>
+              <w:rPr>
+                <w:color w:val="0000FF"/>
+              </w:rPr>
+              <w:t>wrong</w:t>
+            </w:r>
+          </w:p>
+        </w:tc>
+      </w:tr>
+      <w:tr>
+        <w:tc>
+          <w:tcPr>
+            <w:tcW w:w="2409" w:type="dxa"/>
+            <w:tcBorders>
+              <w:top w:val="single" w:sz="4" w:space="0" w:color="auto"/>
+            </w:tcBorders>
+            <w:shd w:val="clear" w:color="auto" w:fill="E0E0E0"/>
+          </w:tcPr>
+          <w:p>
+            <w:pPr>
+              <w:pStyle w:val="bp"/>
+              <w:spacing w:before="0" w:after="0"/>
+              <w:rPr>
+                <w:color w:val="0000FF"/>
+              </w:rPr>
+            </w:pPr>
+            <w:r>
+              <w:rPr>
+                <w:color w:val="0000FF"/>
+              </w:rPr>
+              <w:t>Incorrect answer</w:t>
+            </w:r>
+          </w:p>
+        </w:tc>
+        <w:tc>
+          <w:tcPr>
+            <w:tcW w:w="1917" w:type="dxa"/>
+            <w:tcBorders>
+              <w:top w:val="single" w:sz="4" w:space="0" w:color="auto"/>
+            </w:tcBorders>
+            <w:shd w:val="clear" w:color="auto" w:fill="auto"/>
+          </w:tcPr>
+          <w:p>
+            <w:pPr>
+              <w:pStyle w:val="bp"/>
+              <w:spacing w:before="0" w:after="0"/>
+              <w:rPr>
+                <w:color w:val="0000FF"/>
+              </w:rPr>
+            </w:pPr>
+            <w:r>
+              <w:rPr>
+                <w:color w:val="0000FF"/>
+              </w:rPr>
+              <w:t>wrong</w:t>
+            </w:r>
+          </w:p>
+        </w:tc>
+        <w:tc>
+          <w:tcPr>
+            <w:tcW w:w="2156" w:type="dxa"/>
+            <w:tcBorders>
+              <w:top w:val="single" w:sz="4" w:space="0" w:color="auto"/>
+            </w:tcBorders>
+            <w:shd w:val="clear" w:color="auto" w:fill="auto"/>
+          </w:tcPr>
+          <w:p>
+            <w:pPr>
+              <w:pStyle w:val="bp"/>
+              <w:spacing w:before="0" w:after="0"/>
+              <w:rPr>
+                <w:color w:val="0000FF"/>
+              </w:rPr>
+            </w:pPr>
+            <w:r>
+              <w:rPr>
+                <w:color w:val="0000FF"/>
+              </w:rPr>
+              <w:t>wrong</w:t>
+            </w:r>
+          </w:p>
+        </w:tc>
+        <w:tc>
+          <w:tcPr>
+            <w:tcW w:w="2156" w:type="dxa"/>
+            <w:tcBorders>
+              <w:top w:val="single" w:sz="4" w:space="0" w:color="auto"/>
+            </w:tcBorders>
+            <w:shd w:val="clear" w:color="auto" w:fill="auto"/>
+          </w:tcPr>
+          <w:p>
+            <w:pPr>
+              <w:pStyle w:val="bp"/>
+              <w:spacing w:before="0" w:after="0"/>
+              <w:rPr>
+                <w:color w:val="0000FF"/>
+              </w:rPr>
+            </w:pPr>
+            <w:r>
+              <w:rPr>
+                <w:color w:val="0000FF"/>
+              </w:rPr>
+              <w:t>wrong</w:t>
+            </w:r>
+          </w:p>
+        </w:tc>
+        <w:tc>
+          <w:tcPr>
+            <w:tcW w:w="2156" w:type="dxa"/>
+            <w:tcBorders>
+              <w:top w:val="single" w:sz="4" w:space="0" w:color="auto"/>
+            </w:tcBorders>
+            <w:shd w:val="clear" w:color="auto" w:fill="auto"/>
+          </w:tcPr>
+          <w:p>
+            <w:pPr>
+              <w:pStyle w:val="bp"/>
+              <w:spacing w:before="0" w:after="0"/>
+              <w:rPr>
+                <w:color w:val="0000FF"/>
+              </w:rPr>
+            </w:pPr>
+            <w:r>
+              <w:rPr>
+                <w:color w:val="0000FF"/>
+              </w:rPr>
+              <w:t>wrong</w:t>
+            </w:r>
+          </w:p>
+        </w:tc>
+        <w:tc>
+          <w:tcPr>
+            <w:tcW w:w="2156" w:type="dxa"/>
+            <w:tcBorders>
+              <w:top w:val="single" w:sz="4" w:space="0" w:color="auto"/>
+            </w:tcBorders>
+            <w:shd w:val="clear" w:color="auto" w:fill="auto"/>
+          </w:tcPr>
+          <w:p>
+            <w:pPr>
+              <w:pStyle w:val="bp"/>
+              <w:spacing w:before="0" w:after="0"/>
+              <w:rPr>
+                <w:color w:val="0000FF"/>
+              </w:rPr>
+            </w:pPr>
+            <w:r>
+              <w:rPr>
+                <w:color w:val="0000FF"/>
+              </w:rPr>
+              <w:t>empty</w:t>
+            </w:r>
+          </w:p>
+        </w:tc>
+      </w:tr>
+    </w:tbl>
     <w:p>
       <w:pPr>
         <w:pStyle w:val="bp"/>
@@ -2721,7 +5065,361 @@
         <w:spacing w:before="0" w:after="0"/>
       </w:pPr>
     </w:p>
+    <w:p>
+      <w:pPr>
+        <w:pStyle w:val="bp"/>
+        <w:spacing w:before="0" w:after="0"/>
+      </w:pPr>
+    </w:p>
+    <w:p>
+      <w:pPr>
+        <w:pStyle w:val="bp"/>
+        <w:spacing w:before="0" w:after="0"/>
+      </w:pPr>
+    </w:p>
+    <w:p>
+      <w:pPr>
+        <w:pStyle w:val="bp"/>
+        <w:spacing w:before="0" w:after="0"/>
+      </w:pPr>
+    </w:p>
+    <w:p>
+      <w:pPr>
+        <w:pStyle w:val="bp"/>
+        <w:spacing w:before="0" w:after="0"/>
+      </w:pPr>
+    </w:p>
+    <w:p>
+      <w:pPr>
+        <w:pStyle w:val="bp"/>
+        <w:spacing w:before="0" w:after="0"/>
+      </w:pPr>
+    </w:p>
+    <w:p>
+      <w:pPr>
+        <w:pStyle w:val="bp"/>
+        <w:spacing w:before="0" w:after="0"/>
+      </w:pPr>
+    </w:p>
+    <w:p>
+      <w:pPr>
+        <w:pStyle w:val="bp"/>
+        <w:spacing w:before="0" w:after="0"/>
+      </w:pPr>
+    </w:p>
+    <w:p>
+      <w:pPr>
+        <w:pStyle w:val="bp"/>
+        <w:spacing w:before="0" w:after="0"/>
+      </w:pPr>
+    </w:p>
+    <w:p>
+      <w:pPr>
+        <w:pStyle w:val="bp"/>
+        <w:spacing w:before="0" w:after="0"/>
+      </w:pPr>
+    </w:p>
+    <w:p>
+      <w:pPr>
+        <w:pStyle w:val="bp"/>
+        <w:spacing w:before="0" w:after="0"/>
+      </w:pPr>
+    </w:p>
+    <w:p>
+      <w:pPr>
+        <w:pStyle w:val="bp"/>
+        <w:spacing w:before="0" w:after="0"/>
+      </w:pPr>
+    </w:p>
+    <w:p>
+      <w:pPr>
+        <w:pStyle w:val="bp"/>
+        <w:spacing w:before="0" w:after="0"/>
+      </w:pPr>
+    </w:p>
+    <w:p>
+      <w:pPr>
+        <w:pStyle w:val="bp"/>
+        <w:spacing w:before="0" w:after="0"/>
+      </w:pPr>
+    </w:p>
+    <w:p>
+      <w:pPr>
+        <w:pStyle w:val="bp"/>
+        <w:spacing w:before="0" w:after="0"/>
+      </w:pPr>
+    </w:p>
+    <w:p>
+      <w:pPr>
+        <w:pStyle w:val="bp"/>
+        <w:spacing w:before="0" w:after="0"/>
+      </w:pPr>
+      <w:r>
+        <w:rPr>
+          <w:noProof/>
+        </w:rPr>
+        <w:lastRenderedPageBreak/>
+        <w:pict>
+          <v:shape id="_x0000_s1027" type="#_x0000_t75" style="position:absolute;margin-left:299.25pt;margin-top:0;width:235.5pt;height:403.6pt;z-index:251660288;mso-position-horizontal-relative:margin;mso-position-vertical-relative:margin">
+            <v:imagedata r:id="rId10" o:title="2018-06-01_15-35-24"/>
+            <w10:wrap type="square" anchorx="margin" anchory="margin"/>
+          </v:shape>
+        </w:pict>
+      </w:r>
+      <w:r>
+        <w:pict>
+          <v:shape id="_x0000_i1026" type="#_x0000_t75" style="width:241.5pt;height:403.5pt">
+            <v:imagedata r:id="rId11" o:title="2018-06-01_15-27-38"/>
+          </v:shape>
+        </w:pict>
+      </w:r>
+    </w:p>
+    <w:p>
+      <w:pPr>
+        <w:pStyle w:val="bp"/>
+        <w:spacing w:before="0" w:after="0"/>
+      </w:pPr>
+    </w:p>
+    <w:p>
+      <w:pPr>
+        <w:pStyle w:val="bp"/>
+        <w:spacing w:before="0" w:after="0"/>
+      </w:pPr>
+    </w:p>
+    <w:p>
+      <w:pPr>
+        <w:pStyle w:val="bp"/>
+        <w:spacing w:before="0" w:after="0"/>
+      </w:pPr>
+      <w:r>
+        <w:t xml:space="preserve">Question empty error displayed                                                                </w:t>
+      </w:r>
+      <w:r>
+        <w:t>Correct answer blank error displayed</w:t>
+      </w:r>
+    </w:p>
+    <w:p>
+      <w:pPr>
+        <w:pStyle w:val="bp"/>
+        <w:spacing w:before="0" w:after="0"/>
+      </w:pPr>
+    </w:p>
+    <w:p>
+      <w:pPr>
+        <w:pStyle w:val="bp"/>
+        <w:spacing w:before="0" w:after="0"/>
+      </w:pPr>
+      <w:r>
+        <w:rPr>
+          <w:noProof/>
+        </w:rPr>
+        <w:lastRenderedPageBreak/>
+        <w:pict>
+          <v:shape id="_x0000_s1028" type="#_x0000_t75" style="position:absolute;margin-left:312pt;margin-top:.75pt;width:241.5pt;height:399.85pt;z-index:251662336;mso-position-horizontal-relative:margin;mso-position-vertical-relative:margin">
+            <v:imagedata r:id="rId12" o:title="2018-06-01_15-48-12"/>
+            <w10:wrap type="square" anchorx="margin" anchory="margin"/>
+          </v:shape>
+        </w:pict>
+      </w:r>
+      <w:r>
+        <w:pict>
+          <v:shape id="_x0000_i1027" type="#_x0000_t75" style="width:242.25pt;height:401.25pt">
+            <v:imagedata r:id="rId13" o:title="2018-06-01_15-46-17"/>
+          </v:shape>
+        </w:pict>
+      </w:r>
+    </w:p>
+    <w:p>
+      <w:pPr>
+        <w:pStyle w:val="bp"/>
+        <w:spacing w:before="0" w:after="0"/>
+      </w:pPr>
+    </w:p>
+    <w:p>
+      <w:pPr>
+        <w:pStyle w:val="bp"/>
+        <w:spacing w:before="0" w:after="0"/>
+      </w:pPr>
+    </w:p>
+    <w:p>
+      <w:pPr>
+        <w:pStyle w:val="bp"/>
+      </w:pPr>
+      <w:r>
+        <w:t>Wrong</w:t>
+      </w:r>
+      <w:r>
+        <w:t xml:space="preserve"> answer</w:t>
+      </w:r>
+      <w:r>
+        <w:t xml:space="preserve"> 1</w:t>
+      </w:r>
+      <w:r>
+        <w:t xml:space="preserve"> blank error displayed</w:t>
+      </w:r>
+      <w:r>
+        <w:t xml:space="preserve">                                                       </w:t>
+      </w:r>
+      <w:r>
+        <w:t xml:space="preserve">Wrong answer </w:t>
+      </w:r>
+      <w:r>
+        <w:t>2</w:t>
+      </w:r>
+      <w:r>
+        <w:t xml:space="preserve"> blank error displayed</w:t>
+      </w:r>
+    </w:p>
+    <w:p>
+      <w:pPr>
+        <w:pStyle w:val="bp"/>
+        <w:spacing w:before="0" w:after="0"/>
+      </w:pPr>
+      <w:r>
+        <w:lastRenderedPageBreak/>
+        <w:t xml:space="preserve">    </w:t>
+      </w:r>
+    </w:p>
+    <w:p>
+      <w:pPr>
+        <w:pStyle w:val="bp"/>
+        <w:spacing w:before="0" w:after="0"/>
+      </w:pPr>
+    </w:p>
+    <w:p>
+      <w:pPr>
+        <w:pStyle w:val="bp"/>
+        <w:spacing w:before="0" w:after="0"/>
+      </w:pPr>
+      <w:r>
+        <w:rPr>
+          <w:noProof/>
+          <w:lang w:val="en-AU" w:eastAsia="en-AU"/>
+        </w:rPr>
+        <w:drawing>
+          <wp:inline distT="0" distB="0" distL="0" distR="0">
+            <wp:extent cx="2952750" cy="4914476"/>
+            <wp:effectExtent l="0" t="0" r="0" b="635"/>
+            <wp:docPr id="1" name="Picture 1" descr="C:\Users\Michelle\AppData\Local\Microsoft\Windows\INetCache\Content.Word\2018-06-01_15-49-07.png"/>
+            <wp:cNvGraphicFramePr>
+              <a:graphicFrameLocks xmlns:a="http://schemas.openxmlformats.org/drawingml/2006/main" noChangeAspect="1"/>
+            </wp:cNvGraphicFramePr>
+            <a:graphic xmlns:a="http://schemas.openxmlformats.org/drawingml/2006/main">
+              <a:graphicData uri="http://schemas.openxmlformats.org/drawingml/2006/picture">
+                <pic:pic xmlns:pic="http://schemas.openxmlformats.org/drawingml/2006/picture">
+                  <pic:nvPicPr>
+                    <pic:cNvPr id="0" name="Picture 21" descr="C:\Users\Michelle\AppData\Local\Microsoft\Windows\INetCache\Content.Word\2018-06-01_15-49-07.png"/>
+                    <pic:cNvPicPr>
+                      <a:picLocks noChangeAspect="1" noChangeArrowheads="1"/>
+                    </pic:cNvPicPr>
+                  </pic:nvPicPr>
+                  <pic:blipFill>
+                    <a:blip r:embed="rId14">
+                      <a:extLst>
+                        <a:ext uri="{28A0092B-C50C-407E-A947-70E740481C1C}">
+                          <a14:useLocalDpi xmlns:a14="http://schemas.microsoft.com/office/drawing/2010/main" val="0"/>
+                        </a:ext>
+                      </a:extLst>
+                    </a:blip>
+                    <a:srcRect/>
+                    <a:stretch>
+                      <a:fillRect/>
+                    </a:stretch>
+                  </pic:blipFill>
+                  <pic:spPr bwMode="auto">
+                    <a:xfrm>
+                      <a:off x="0" y="0"/>
+                      <a:ext cx="2959100" cy="4925045"/>
+                    </a:xfrm>
+                    <a:prstGeom prst="rect">
+                      <a:avLst/>
+                    </a:prstGeom>
+                    <a:noFill/>
+                    <a:ln>
+                      <a:noFill/>
+                    </a:ln>
+                  </pic:spPr>
+                </pic:pic>
+              </a:graphicData>
+            </a:graphic>
+          </wp:inline>
+        </w:drawing>
+      </w:r>
+    </w:p>
+    <w:p>
+      <w:pPr>
+        <w:pStyle w:val="bp"/>
+        <w:spacing w:before="0" w:after="0"/>
+      </w:pPr>
+    </w:p>
+    <w:p>
+      <w:pPr>
+        <w:pStyle w:val="bp"/>
+        <w:spacing w:before="0" w:after="0"/>
+      </w:pPr>
+    </w:p>
+    <w:p>
+      <w:pPr>
+        <w:pStyle w:val="bp"/>
+      </w:pPr>
+      <w:r>
+        <w:t>Wrong answer</w:t>
+      </w:r>
+      <w:r>
+        <w:t xml:space="preserve"> 3</w:t>
+      </w:r>
+      <w:r>
+        <w:t xml:space="preserve"> blank error displayed</w:t>
+      </w:r>
+      <w:bookmarkStart w:id="0" w:name="_GoBack"/>
+      <w:bookmarkEnd w:id="0"/>
+    </w:p>
+    <w:p>
+      <w:pPr>
+        <w:pStyle w:val="bp"/>
+        <w:spacing w:before="0" w:after="0"/>
+      </w:pPr>
+    </w:p>
+    <w:p>
+      <w:pPr>
+        <w:pStyle w:val="bp"/>
+        <w:spacing w:before="0" w:after="0"/>
+      </w:pPr>
+    </w:p>
+    <w:p>
+      <w:pPr>
+        <w:pStyle w:val="bp"/>
+        <w:spacing w:before="0" w:after="0"/>
+      </w:pPr>
+    </w:p>
+    <w:p>
+      <w:pPr>
+        <w:pStyle w:val="bp"/>
+        <w:spacing w:before="0" w:after="0"/>
+      </w:pPr>
+    </w:p>
+    <w:p>
+      <w:pPr>
+        <w:pStyle w:val="bp"/>
+        <w:spacing w:before="0" w:after="0"/>
+      </w:pPr>
+    </w:p>
+    <w:p>
+      <w:pPr>
+        <w:pStyle w:val="bp"/>
+        <w:spacing w:before="0" w:after="0"/>
+      </w:pPr>
+    </w:p>
+    <w:p>
+      <w:pPr>
+        <w:pStyle w:val="bp"/>
+        <w:spacing w:before="0" w:after="0"/>
+      </w:pPr>
+    </w:p>
     <w:sectPr>
+      <w:headerReference w:type="default" r:id="rId15"/>
+      <w:footerReference w:type="even" r:id="rId16"/>
+      <w:footerReference w:type="default" r:id="rId17"/>
       <w:pgSz w:w="15840" w:h="12240" w:orient="landscape" w:code="1"/>
       <w:pgMar w:top="1440" w:right="1440" w:bottom="1440" w:left="1440" w:header="720" w:footer="720" w:gutter="0"/>
       <w:cols w:space="720"/>
@@ -2824,7 +5522,7 @@
         <w:rStyle w:val="PageNumber"/>
         <w:noProof/>
       </w:rPr>
-      <w:t>5</w:t>
+      <w:t>8</w:t>
     </w:r>
     <w:r>
       <w:rPr>
@@ -2861,7 +5559,7 @@
         <w:rStyle w:val="PageNumber"/>
         <w:noProof/>
       </w:rPr>
-      <w:t>5</w:t>
+      <w:t>10</w:t>
     </w:r>
     <w:r>
       <w:rPr>
@@ -6560,7 +9258,7 @@
   <w:style w:type="paragraph" w:default="1" w:styleId="Normal">
     <w:name w:val="Normal"/>
     <w:qFormat/>
-    <w:rsid w:val="001B557B"/>
+    <w:rsid w:val="00AF1840"/>
     <w:rPr>
       <w:sz w:val="22"/>
       <w:lang w:val="en-US" w:eastAsia="en-US"/>
@@ -6584,7 +9282,6 @@
   <w:style w:type="character" w:default="1" w:styleId="DefaultParagraphFont">
     <w:name w:val="Default Paragraph Font"/>
     <w:uiPriority w:val="1"/>
-    <w:semiHidden/>
     <w:unhideWhenUsed/>
   </w:style>
   <w:style w:type="table" w:default="1" w:styleId="TableNormal">

</xml_diff>